<commit_message>
Added odds ratio for hypergeometric
</commit_message>
<xml_diff>
--- a/manuscript/PD_QTLS_GKC_2024-07-07.docx
+++ b/manuscript/PD_QTLS_GKC_2024-07-07.docx
@@ -2758,25 +2758,7 @@
         <w:rPr>
           <w:b/>
         </w:rPr>
-        <w:t xml:space="preserve">Table 2:  List of </w:t>
-      </w:r>
-      <w:r>
-        <w:rPr>
-          <w:b/>
-        </w:rPr>
-        <w:t xml:space="preserve">top </w:t>
-      </w:r>
-      <w:r>
-        <w:rPr>
-          <w:b/>
-        </w:rPr>
-        <w:t xml:space="preserve">ten me-QTLs </w:t>
-      </w:r>
-      <w:r>
-        <w:rPr>
-          <w:b/>
-        </w:rPr>
-        <w:t>from PEG1/2 cases meta analysis for cis associations</w:t>
+        <w:t>Table 2:  List of top ten me-QTLs from PEG1/2 cases meta analysis for cis associations</w:t>
       </w:r>
     </w:p>
     <w:p>
@@ -2828,14 +2810,14 @@
         <w:gridCol w:w="480"/>
         <w:gridCol w:w="572"/>
         <w:gridCol w:w="1183"/>
+        <w:gridCol w:w="1189"/>
+        <w:gridCol w:w="526"/>
+        <w:gridCol w:w="1031"/>
+        <w:gridCol w:w="573"/>
+        <w:gridCol w:w="1191"/>
         <w:gridCol w:w="1187"/>
         <w:gridCol w:w="527"/>
-        <w:gridCol w:w="1031"/>
-        <w:gridCol w:w="573"/>
-        <w:gridCol w:w="1190"/>
-        <w:gridCol w:w="1187"/>
-        <w:gridCol w:w="527"/>
-        <w:gridCol w:w="1080"/>
+        <w:gridCol w:w="1078"/>
       </w:tblGrid>
       <w:tr>
         <w:trPr>
@@ -3043,6 +3025,131 @@
         </w:tc>
         <w:tc>
           <w:tcPr>
+            <w:tcW w:w="1189" w:type="dxa"/>
+            <w:tcBorders/>
+            <w:vAlign w:val="bottom"/>
+          </w:tcPr>
+          <w:p>
+            <w:pPr>
+              <w:pStyle w:val="Normal"/>
+              <w:widowControl w:val="false"/>
+              <w:tabs>
+                <w:tab w:val="clear" w:pos="720"/>
+              </w:tabs>
+              <w:jc w:val="left"/>
+              <w:rPr>
+                <w:b/>
+                <w:b/>
+              </w:rPr>
+            </w:pPr>
+            <w:r>
+              <w:rPr/>
+              <w:t>FDR</w:t>
+            </w:r>
+          </w:p>
+        </w:tc>
+        <w:tc>
+          <w:tcPr>
+            <w:tcW w:w="526" w:type="dxa"/>
+            <w:tcBorders/>
+            <w:vAlign w:val="bottom"/>
+          </w:tcPr>
+          <w:p>
+            <w:pPr>
+              <w:pStyle w:val="Normal"/>
+              <w:widowControl w:val="false"/>
+              <w:tabs>
+                <w:tab w:val="clear" w:pos="720"/>
+              </w:tabs>
+              <w:jc w:val="left"/>
+              <w:rPr>
+                <w:b/>
+                <w:b/>
+              </w:rPr>
+            </w:pPr>
+            <w:r>
+              <w:rPr/>
+              <w:t>beta</w:t>
+            </w:r>
+          </w:p>
+        </w:tc>
+        <w:tc>
+          <w:tcPr>
+            <w:tcW w:w="1031" w:type="dxa"/>
+            <w:tcBorders/>
+            <w:vAlign w:val="bottom"/>
+          </w:tcPr>
+          <w:p>
+            <w:pPr>
+              <w:pStyle w:val="Normal"/>
+              <w:widowControl w:val="false"/>
+              <w:tabs>
+                <w:tab w:val="clear" w:pos="720"/>
+              </w:tabs>
+              <w:jc w:val="left"/>
+              <w:rPr>
+                <w:b/>
+                <w:b/>
+              </w:rPr>
+            </w:pPr>
+            <w:r>
+              <w:rPr/>
+              <w:t>se</w:t>
+            </w:r>
+          </w:p>
+        </w:tc>
+        <w:tc>
+          <w:tcPr>
+            <w:tcW w:w="573" w:type="dxa"/>
+            <w:tcBorders/>
+            <w:vAlign w:val="bottom"/>
+          </w:tcPr>
+          <w:p>
+            <w:pPr>
+              <w:pStyle w:val="Normal"/>
+              <w:widowControl w:val="false"/>
+              <w:tabs>
+                <w:tab w:val="clear" w:pos="720"/>
+              </w:tabs>
+              <w:jc w:val="left"/>
+              <w:rPr>
+                <w:b/>
+                <w:b/>
+              </w:rPr>
+            </w:pPr>
+            <w:r>
+              <w:rPr/>
+              <w:t>peg</w:t>
+            </w:r>
+          </w:p>
+        </w:tc>
+        <w:tc>
+          <w:tcPr>
+            <w:tcW w:w="1191" w:type="dxa"/>
+            <w:tcBorders/>
+            <w:vAlign w:val="bottom"/>
+          </w:tcPr>
+          <w:p>
+            <w:pPr>
+              <w:pStyle w:val="Normal"/>
+              <w:widowControl w:val="false"/>
+              <w:tabs>
+                <w:tab w:val="clear" w:pos="720"/>
+              </w:tabs>
+              <w:jc w:val="left"/>
+              <w:rPr>
+                <w:b/>
+                <w:b/>
+              </w:rPr>
+            </w:pPr>
+            <w:r>
+              <w:rPr/>
+              <w:t>pvalue</w:t>
+            </w:r>
+          </w:p>
+        </w:tc>
+        <w:tc>
+          <w:tcPr>
             <w:tcW w:w="1187" w:type="dxa"/>
             <w:tcBorders/>
             <w:vAlign w:val="bottom"/>
@@ -3093,132 +3200,7 @@
         </w:tc>
         <w:tc>
           <w:tcPr>
-            <w:tcW w:w="1031" w:type="dxa"/>
-            <w:tcBorders/>
-            <w:vAlign w:val="bottom"/>
-          </w:tcPr>
-          <w:p>
-            <w:pPr>
-              <w:pStyle w:val="Normal"/>
-              <w:widowControl w:val="false"/>
-              <w:tabs>
-                <w:tab w:val="clear" w:pos="720"/>
-              </w:tabs>
-              <w:jc w:val="left"/>
-              <w:rPr>
-                <w:b/>
-                <w:b/>
-              </w:rPr>
-            </w:pPr>
-            <w:r>
-              <w:rPr/>
-              <w:t>se</w:t>
-            </w:r>
-          </w:p>
-        </w:tc>
-        <w:tc>
-          <w:tcPr>
-            <w:tcW w:w="573" w:type="dxa"/>
-            <w:tcBorders/>
-            <w:vAlign w:val="bottom"/>
-          </w:tcPr>
-          <w:p>
-            <w:pPr>
-              <w:pStyle w:val="Normal"/>
-              <w:widowControl w:val="false"/>
-              <w:tabs>
-                <w:tab w:val="clear" w:pos="720"/>
-              </w:tabs>
-              <w:jc w:val="left"/>
-              <w:rPr>
-                <w:b/>
-                <w:b/>
-              </w:rPr>
-            </w:pPr>
-            <w:r>
-              <w:rPr/>
-              <w:t>peg</w:t>
-            </w:r>
-          </w:p>
-        </w:tc>
-        <w:tc>
-          <w:tcPr>
-            <w:tcW w:w="1190" w:type="dxa"/>
-            <w:tcBorders/>
-            <w:vAlign w:val="bottom"/>
-          </w:tcPr>
-          <w:p>
-            <w:pPr>
-              <w:pStyle w:val="Normal"/>
-              <w:widowControl w:val="false"/>
-              <w:tabs>
-                <w:tab w:val="clear" w:pos="720"/>
-              </w:tabs>
-              <w:jc w:val="left"/>
-              <w:rPr>
-                <w:b/>
-                <w:b/>
-              </w:rPr>
-            </w:pPr>
-            <w:r>
-              <w:rPr/>
-              <w:t>pvalue</w:t>
-            </w:r>
-          </w:p>
-        </w:tc>
-        <w:tc>
-          <w:tcPr>
-            <w:tcW w:w="1187" w:type="dxa"/>
-            <w:tcBorders/>
-            <w:vAlign w:val="bottom"/>
-          </w:tcPr>
-          <w:p>
-            <w:pPr>
-              <w:pStyle w:val="Normal"/>
-              <w:widowControl w:val="false"/>
-              <w:tabs>
-                <w:tab w:val="clear" w:pos="720"/>
-              </w:tabs>
-              <w:jc w:val="left"/>
-              <w:rPr>
-                <w:b/>
-                <w:b/>
-              </w:rPr>
-            </w:pPr>
-            <w:r>
-              <w:rPr/>
-              <w:t>FDR</w:t>
-            </w:r>
-          </w:p>
-        </w:tc>
-        <w:tc>
-          <w:tcPr>
-            <w:tcW w:w="527" w:type="dxa"/>
-            <w:tcBorders/>
-            <w:vAlign w:val="bottom"/>
-          </w:tcPr>
-          <w:p>
-            <w:pPr>
-              <w:pStyle w:val="Normal"/>
-              <w:widowControl w:val="false"/>
-              <w:tabs>
-                <w:tab w:val="clear" w:pos="720"/>
-              </w:tabs>
-              <w:jc w:val="left"/>
-              <w:rPr>
-                <w:b/>
-                <w:b/>
-              </w:rPr>
-            </w:pPr>
-            <w:r>
-              <w:rPr/>
-              <w:t>beta</w:t>
-            </w:r>
-          </w:p>
-        </w:tc>
-        <w:tc>
-          <w:tcPr>
-            <w:tcW w:w="1080" w:type="dxa"/>
+            <w:tcW w:w="1078" w:type="dxa"/>
             <w:tcBorders/>
             <w:vAlign w:val="bottom"/>
           </w:tcPr>
@@ -3448,6 +3430,131 @@
         </w:tc>
         <w:tc>
           <w:tcPr>
+            <w:tcW w:w="1189" w:type="dxa"/>
+            <w:tcBorders/>
+            <w:vAlign w:val="bottom"/>
+          </w:tcPr>
+          <w:p>
+            <w:pPr>
+              <w:pStyle w:val="Normal"/>
+              <w:widowControl w:val="false"/>
+              <w:tabs>
+                <w:tab w:val="clear" w:pos="720"/>
+              </w:tabs>
+              <w:jc w:val="right"/>
+              <w:rPr>
+                <w:b/>
+                <w:b/>
+              </w:rPr>
+            </w:pPr>
+            <w:r>
+              <w:rPr/>
+              <w:t>1.62510456592362E-105</w:t>
+            </w:r>
+          </w:p>
+        </w:tc>
+        <w:tc>
+          <w:tcPr>
+            <w:tcW w:w="526" w:type="dxa"/>
+            <w:tcBorders/>
+            <w:vAlign w:val="bottom"/>
+          </w:tcPr>
+          <w:p>
+            <w:pPr>
+              <w:pStyle w:val="Normal"/>
+              <w:widowControl w:val="false"/>
+              <w:tabs>
+                <w:tab w:val="clear" w:pos="720"/>
+              </w:tabs>
+              <w:jc w:val="right"/>
+              <w:rPr>
+                <w:b/>
+                <w:b/>
+              </w:rPr>
+            </w:pPr>
+            <w:r>
+              <w:rPr/>
+              <w:t>0.455305</w:t>
+            </w:r>
+          </w:p>
+        </w:tc>
+        <w:tc>
+          <w:tcPr>
+            <w:tcW w:w="1031" w:type="dxa"/>
+            <w:tcBorders/>
+            <w:vAlign w:val="bottom"/>
+          </w:tcPr>
+          <w:p>
+            <w:pPr>
+              <w:pStyle w:val="Normal"/>
+              <w:widowControl w:val="false"/>
+              <w:tabs>
+                <w:tab w:val="clear" w:pos="720"/>
+              </w:tabs>
+              <w:jc w:val="right"/>
+              <w:rPr>
+                <w:b/>
+                <w:b/>
+              </w:rPr>
+            </w:pPr>
+            <w:r>
+              <w:rPr/>
+              <w:t>0.0126314924984363</w:t>
+            </w:r>
+          </w:p>
+        </w:tc>
+        <w:tc>
+          <w:tcPr>
+            <w:tcW w:w="573" w:type="dxa"/>
+            <w:tcBorders/>
+            <w:vAlign w:val="bottom"/>
+          </w:tcPr>
+          <w:p>
+            <w:pPr>
+              <w:pStyle w:val="Normal"/>
+              <w:widowControl w:val="false"/>
+              <w:tabs>
+                <w:tab w:val="clear" w:pos="720"/>
+              </w:tabs>
+              <w:jc w:val="left"/>
+              <w:rPr>
+                <w:b/>
+                <w:b/>
+              </w:rPr>
+            </w:pPr>
+            <w:r>
+              <w:rPr/>
+              <w:t>peg2cases</w:t>
+            </w:r>
+          </w:p>
+        </w:tc>
+        <w:tc>
+          <w:tcPr>
+            <w:tcW w:w="1191" w:type="dxa"/>
+            <w:tcBorders/>
+            <w:vAlign w:val="bottom"/>
+          </w:tcPr>
+          <w:p>
+            <w:pPr>
+              <w:pStyle w:val="Normal"/>
+              <w:widowControl w:val="false"/>
+              <w:tabs>
+                <w:tab w:val="clear" w:pos="720"/>
+              </w:tabs>
+              <w:jc w:val="right"/>
+              <w:rPr>
+                <w:b/>
+                <w:b/>
+              </w:rPr>
+            </w:pPr>
+            <w:r>
+              <w:rPr/>
+              <w:t>4.22486126905669E-108</w:t>
+            </w:r>
+          </w:p>
+        </w:tc>
+        <w:tc>
+          <w:tcPr>
             <w:tcW w:w="1187" w:type="dxa"/>
             <w:tcBorders/>
             <w:vAlign w:val="bottom"/>
@@ -3467,7 +3574,7 @@
             </w:pPr>
             <w:r>
               <w:rPr/>
-              <w:t>1.62510456592362E-105</w:t>
+              <w:t>4.14299009069457E-100</w:t>
             </w:r>
           </w:p>
         </w:tc>
@@ -3492,138 +3599,13 @@
             </w:pPr>
             <w:r>
               <w:rPr/>
-              <w:t>0.455305</w:t>
-            </w:r>
-          </w:p>
-        </w:tc>
-        <w:tc>
-          <w:tcPr>
-            <w:tcW w:w="1031" w:type="dxa"/>
-            <w:tcBorders/>
-            <w:vAlign w:val="bottom"/>
-          </w:tcPr>
-          <w:p>
-            <w:pPr>
-              <w:pStyle w:val="Normal"/>
-              <w:widowControl w:val="false"/>
-              <w:tabs>
-                <w:tab w:val="clear" w:pos="720"/>
-              </w:tabs>
-              <w:jc w:val="right"/>
-              <w:rPr>
-                <w:b/>
-                <w:b/>
-              </w:rPr>
-            </w:pPr>
-            <w:r>
-              <w:rPr/>
-              <w:t>0.0126314924984363</w:t>
-            </w:r>
-          </w:p>
-        </w:tc>
-        <w:tc>
-          <w:tcPr>
-            <w:tcW w:w="573" w:type="dxa"/>
-            <w:tcBorders/>
-            <w:vAlign w:val="bottom"/>
-          </w:tcPr>
-          <w:p>
-            <w:pPr>
-              <w:pStyle w:val="Normal"/>
-              <w:widowControl w:val="false"/>
-              <w:tabs>
-                <w:tab w:val="clear" w:pos="720"/>
-              </w:tabs>
-              <w:jc w:val="left"/>
-              <w:rPr>
-                <w:b/>
-                <w:b/>
-              </w:rPr>
-            </w:pPr>
-            <w:r>
-              <w:rPr/>
-              <w:t>peg2cases</w:t>
-            </w:r>
-          </w:p>
-        </w:tc>
-        <w:tc>
-          <w:tcPr>
-            <w:tcW w:w="1190" w:type="dxa"/>
-            <w:tcBorders/>
-            <w:vAlign w:val="bottom"/>
-          </w:tcPr>
-          <w:p>
-            <w:pPr>
-              <w:pStyle w:val="Normal"/>
-              <w:widowControl w:val="false"/>
-              <w:tabs>
-                <w:tab w:val="clear" w:pos="720"/>
-              </w:tabs>
-              <w:jc w:val="right"/>
-              <w:rPr>
-                <w:b/>
-                <w:b/>
-              </w:rPr>
-            </w:pPr>
-            <w:r>
-              <w:rPr/>
-              <w:t>4.22486126905669E-108</w:t>
-            </w:r>
-          </w:p>
-        </w:tc>
-        <w:tc>
-          <w:tcPr>
-            <w:tcW w:w="1187" w:type="dxa"/>
-            <w:tcBorders/>
-            <w:vAlign w:val="bottom"/>
-          </w:tcPr>
-          <w:p>
-            <w:pPr>
-              <w:pStyle w:val="Normal"/>
-              <w:widowControl w:val="false"/>
-              <w:tabs>
-                <w:tab w:val="clear" w:pos="720"/>
-              </w:tabs>
-              <w:jc w:val="right"/>
-              <w:rPr>
-                <w:b/>
-                <w:b/>
-              </w:rPr>
-            </w:pPr>
-            <w:r>
-              <w:rPr/>
-              <w:t>4.14299009069457E-100</w:t>
-            </w:r>
-          </w:p>
-        </w:tc>
-        <w:tc>
-          <w:tcPr>
-            <w:tcW w:w="527" w:type="dxa"/>
-            <w:tcBorders/>
-            <w:vAlign w:val="bottom"/>
-          </w:tcPr>
-          <w:p>
-            <w:pPr>
-              <w:pStyle w:val="Normal"/>
-              <w:widowControl w:val="false"/>
-              <w:tabs>
-                <w:tab w:val="clear" w:pos="720"/>
-              </w:tabs>
-              <w:jc w:val="right"/>
-              <w:rPr>
-                <w:b/>
-                <w:b/>
-              </w:rPr>
-            </w:pPr>
-            <w:r>
-              <w:rPr/>
               <w:t>0.495126</w:t>
             </w:r>
           </w:p>
         </w:tc>
         <w:tc>
           <w:tcPr>
-            <w:tcW w:w="1080" w:type="dxa"/>
+            <w:tcW w:w="1078" w:type="dxa"/>
             <w:tcBorders/>
             <w:vAlign w:val="bottom"/>
           </w:tcPr>
@@ -3853,6 +3835,131 @@
         </w:tc>
         <w:tc>
           <w:tcPr>
+            <w:tcW w:w="1189" w:type="dxa"/>
+            <w:tcBorders/>
+            <w:vAlign w:val="bottom"/>
+          </w:tcPr>
+          <w:p>
+            <w:pPr>
+              <w:pStyle w:val="Normal"/>
+              <w:widowControl w:val="false"/>
+              <w:tabs>
+                <w:tab w:val="clear" w:pos="720"/>
+              </w:tabs>
+              <w:jc w:val="right"/>
+              <w:rPr>
+                <w:b/>
+                <w:b/>
+              </w:rPr>
+            </w:pPr>
+            <w:r>
+              <w:rPr/>
+              <w:t>7.91767466286765E-99</w:t>
+            </w:r>
+          </w:p>
+        </w:tc>
+        <w:tc>
+          <w:tcPr>
+            <w:tcW w:w="526" w:type="dxa"/>
+            <w:tcBorders/>
+            <w:vAlign w:val="bottom"/>
+          </w:tcPr>
+          <w:p>
+            <w:pPr>
+              <w:pStyle w:val="Normal"/>
+              <w:widowControl w:val="false"/>
+              <w:tabs>
+                <w:tab w:val="clear" w:pos="720"/>
+              </w:tabs>
+              <w:jc w:val="right"/>
+              <w:rPr>
+                <w:b/>
+                <w:b/>
+              </w:rPr>
+            </w:pPr>
+            <w:r>
+              <w:rPr/>
+              <w:t>0.399619</w:t>
+            </w:r>
+          </w:p>
+        </w:tc>
+        <w:tc>
+          <w:tcPr>
+            <w:tcW w:w="1031" w:type="dxa"/>
+            <w:tcBorders/>
+            <w:vAlign w:val="bottom"/>
+          </w:tcPr>
+          <w:p>
+            <w:pPr>
+              <w:pStyle w:val="Normal"/>
+              <w:widowControl w:val="false"/>
+              <w:tabs>
+                <w:tab w:val="clear" w:pos="720"/>
+              </w:tabs>
+              <w:jc w:val="right"/>
+              <w:rPr>
+                <w:b/>
+                <w:b/>
+              </w:rPr>
+            </w:pPr>
+            <w:r>
+              <w:rPr/>
+              <w:t>0.011824666385454</w:t>
+            </w:r>
+          </w:p>
+        </w:tc>
+        <w:tc>
+          <w:tcPr>
+            <w:tcW w:w="573" w:type="dxa"/>
+            <w:tcBorders/>
+            <w:vAlign w:val="bottom"/>
+          </w:tcPr>
+          <w:p>
+            <w:pPr>
+              <w:pStyle w:val="Normal"/>
+              <w:widowControl w:val="false"/>
+              <w:tabs>
+                <w:tab w:val="clear" w:pos="720"/>
+              </w:tabs>
+              <w:jc w:val="left"/>
+              <w:rPr>
+                <w:b/>
+                <w:b/>
+              </w:rPr>
+            </w:pPr>
+            <w:r>
+              <w:rPr/>
+              <w:t>peg2cases</w:t>
+            </w:r>
+          </w:p>
+        </w:tc>
+        <w:tc>
+          <w:tcPr>
+            <w:tcW w:w="1191" w:type="dxa"/>
+            <w:tcBorders/>
+            <w:vAlign w:val="bottom"/>
+          </w:tcPr>
+          <w:p>
+            <w:pPr>
+              <w:pStyle w:val="Normal"/>
+              <w:widowControl w:val="false"/>
+              <w:tabs>
+                <w:tab w:val="clear" w:pos="720"/>
+              </w:tabs>
+              <w:jc w:val="right"/>
+              <w:rPr>
+                <w:b/>
+                <w:b/>
+              </w:rPr>
+            </w:pPr>
+            <w:r>
+              <w:rPr/>
+              <w:t>1.95933353627924E-102</w:t>
+            </w:r>
+          </w:p>
+        </w:tc>
+        <w:tc>
+          <w:tcPr>
             <w:tcW w:w="1187" w:type="dxa"/>
             <w:tcBorders/>
             <w:vAlign w:val="bottom"/>
@@ -3872,7 +3979,7 @@
             </w:pPr>
             <w:r>
               <w:rPr/>
-              <w:t>7.91767466286765E-99</w:t>
+              <w:t>9.60682364249902E-95</w:t>
             </w:r>
           </w:p>
         </w:tc>
@@ -3897,138 +4004,13 @@
             </w:pPr>
             <w:r>
               <w:rPr/>
-              <w:t>0.399619</w:t>
-            </w:r>
-          </w:p>
-        </w:tc>
-        <w:tc>
-          <w:tcPr>
-            <w:tcW w:w="1031" w:type="dxa"/>
-            <w:tcBorders/>
-            <w:vAlign w:val="bottom"/>
-          </w:tcPr>
-          <w:p>
-            <w:pPr>
-              <w:pStyle w:val="Normal"/>
-              <w:widowControl w:val="false"/>
-              <w:tabs>
-                <w:tab w:val="clear" w:pos="720"/>
-              </w:tabs>
-              <w:jc w:val="right"/>
-              <w:rPr>
-                <w:b/>
-                <w:b/>
-              </w:rPr>
-            </w:pPr>
-            <w:r>
-              <w:rPr/>
-              <w:t>0.011824666385454</w:t>
-            </w:r>
-          </w:p>
-        </w:tc>
-        <w:tc>
-          <w:tcPr>
-            <w:tcW w:w="573" w:type="dxa"/>
-            <w:tcBorders/>
-            <w:vAlign w:val="bottom"/>
-          </w:tcPr>
-          <w:p>
-            <w:pPr>
-              <w:pStyle w:val="Normal"/>
-              <w:widowControl w:val="false"/>
-              <w:tabs>
-                <w:tab w:val="clear" w:pos="720"/>
-              </w:tabs>
-              <w:jc w:val="left"/>
-              <w:rPr>
-                <w:b/>
-                <w:b/>
-              </w:rPr>
-            </w:pPr>
-            <w:r>
-              <w:rPr/>
-              <w:t>peg2cases</w:t>
-            </w:r>
-          </w:p>
-        </w:tc>
-        <w:tc>
-          <w:tcPr>
-            <w:tcW w:w="1190" w:type="dxa"/>
-            <w:tcBorders/>
-            <w:vAlign w:val="bottom"/>
-          </w:tcPr>
-          <w:p>
-            <w:pPr>
-              <w:pStyle w:val="Normal"/>
-              <w:widowControl w:val="false"/>
-              <w:tabs>
-                <w:tab w:val="clear" w:pos="720"/>
-              </w:tabs>
-              <w:jc w:val="right"/>
-              <w:rPr>
-                <w:b/>
-                <w:b/>
-              </w:rPr>
-            </w:pPr>
-            <w:r>
-              <w:rPr/>
-              <w:t>1.95933353627924E-102</w:t>
-            </w:r>
-          </w:p>
-        </w:tc>
-        <w:tc>
-          <w:tcPr>
-            <w:tcW w:w="1187" w:type="dxa"/>
-            <w:tcBorders/>
-            <w:vAlign w:val="bottom"/>
-          </w:tcPr>
-          <w:p>
-            <w:pPr>
-              <w:pStyle w:val="Normal"/>
-              <w:widowControl w:val="false"/>
-              <w:tabs>
-                <w:tab w:val="clear" w:pos="720"/>
-              </w:tabs>
-              <w:jc w:val="right"/>
-              <w:rPr>
-                <w:b/>
-                <w:b/>
-              </w:rPr>
-            </w:pPr>
-            <w:r>
-              <w:rPr/>
-              <w:t>9.60682364249902E-95</w:t>
-            </w:r>
-          </w:p>
-        </w:tc>
-        <w:tc>
-          <w:tcPr>
-            <w:tcW w:w="527" w:type="dxa"/>
-            <w:tcBorders/>
-            <w:vAlign w:val="bottom"/>
-          </w:tcPr>
-          <w:p>
-            <w:pPr>
-              <w:pStyle w:val="Normal"/>
-              <w:widowControl w:val="false"/>
-              <w:tabs>
-                <w:tab w:val="clear" w:pos="720"/>
-              </w:tabs>
-              <w:jc w:val="right"/>
-              <w:rPr>
-                <w:b/>
-                <w:b/>
-              </w:rPr>
-            </w:pPr>
-            <w:r>
-              <w:rPr/>
               <w:t>0.430401</w:t>
             </w:r>
           </w:p>
         </w:tc>
         <w:tc>
           <w:tcPr>
-            <w:tcW w:w="1080" w:type="dxa"/>
+            <w:tcW w:w="1078" w:type="dxa"/>
             <w:tcBorders/>
             <w:vAlign w:val="bottom"/>
           </w:tcPr>
@@ -4258,6 +4240,131 @@
         </w:tc>
         <w:tc>
           <w:tcPr>
+            <w:tcW w:w="1189" w:type="dxa"/>
+            <w:tcBorders/>
+            <w:vAlign w:val="bottom"/>
+          </w:tcPr>
+          <w:p>
+            <w:pPr>
+              <w:pStyle w:val="Normal"/>
+              <w:widowControl w:val="false"/>
+              <w:tabs>
+                <w:tab w:val="clear" w:pos="720"/>
+              </w:tabs>
+              <w:jc w:val="right"/>
+              <w:rPr>
+                <w:b/>
+                <w:b/>
+              </w:rPr>
+            </w:pPr>
+            <w:r>
+              <w:rPr/>
+              <w:t>7.84402844150234E-107</w:t>
+            </w:r>
+          </w:p>
+        </w:tc>
+        <w:tc>
+          <w:tcPr>
+            <w:tcW w:w="526" w:type="dxa"/>
+            <w:tcBorders/>
+            <w:vAlign w:val="bottom"/>
+          </w:tcPr>
+          <w:p>
+            <w:pPr>
+              <w:pStyle w:val="Normal"/>
+              <w:widowControl w:val="false"/>
+              <w:tabs>
+                <w:tab w:val="clear" w:pos="720"/>
+              </w:tabs>
+              <w:jc w:val="right"/>
+              <w:rPr>
+                <w:b/>
+                <w:b/>
+              </w:rPr>
+            </w:pPr>
+            <w:r>
+              <w:rPr/>
+              <w:t>0.494585</w:t>
+            </w:r>
+          </w:p>
+        </w:tc>
+        <w:tc>
+          <w:tcPr>
+            <w:tcW w:w="1031" w:type="dxa"/>
+            <w:tcBorders/>
+            <w:vAlign w:val="bottom"/>
+          </w:tcPr>
+          <w:p>
+            <w:pPr>
+              <w:pStyle w:val="Normal"/>
+              <w:widowControl w:val="false"/>
+              <w:tabs>
+                <w:tab w:val="clear" w:pos="720"/>
+              </w:tabs>
+              <w:jc w:val="right"/>
+              <w:rPr>
+                <w:b/>
+                <w:b/>
+              </w:rPr>
+            </w:pPr>
+            <w:r>
+              <w:rPr/>
+              <w:t>0.013526265820936</w:t>
+            </w:r>
+          </w:p>
+        </w:tc>
+        <w:tc>
+          <w:tcPr>
+            <w:tcW w:w="573" w:type="dxa"/>
+            <w:tcBorders/>
+            <w:vAlign w:val="bottom"/>
+          </w:tcPr>
+          <w:p>
+            <w:pPr>
+              <w:pStyle w:val="Normal"/>
+              <w:widowControl w:val="false"/>
+              <w:tabs>
+                <w:tab w:val="clear" w:pos="720"/>
+              </w:tabs>
+              <w:jc w:val="left"/>
+              <w:rPr>
+                <w:b/>
+                <w:b/>
+              </w:rPr>
+            </w:pPr>
+            <w:r>
+              <w:rPr/>
+              <w:t>peg2cases</w:t>
+            </w:r>
+          </w:p>
+        </w:tc>
+        <w:tc>
+          <w:tcPr>
+            <w:tcW w:w="1191" w:type="dxa"/>
+            <w:tcBorders/>
+            <w:vAlign w:val="bottom"/>
+          </w:tcPr>
+          <w:p>
+            <w:pPr>
+              <w:pStyle w:val="Normal"/>
+              <w:widowControl w:val="false"/>
+              <w:tabs>
+                <w:tab w:val="clear" w:pos="720"/>
+              </w:tabs>
+              <w:jc w:val="right"/>
+              <w:rPr>
+                <w:b/>
+                <w:b/>
+              </w:rPr>
+            </w:pPr>
+            <w:r>
+              <w:rPr/>
+              <w:t>1.61918154370798E-93</w:t>
+            </w:r>
+          </w:p>
+        </w:tc>
+        <w:tc>
+          <w:tcPr>
             <w:tcW w:w="1187" w:type="dxa"/>
             <w:tcBorders/>
             <w:vAlign w:val="bottom"/>
@@ -4277,7 +4384,7 @@
             </w:pPr>
             <w:r>
               <w:rPr/>
-              <w:t>7.84402844150234E-107</w:t>
+              <w:t>3.96951086876487E-86</w:t>
             </w:r>
           </w:p>
         </w:tc>
@@ -4302,138 +4409,13 @@
             </w:pPr>
             <w:r>
               <w:rPr/>
-              <w:t>0.494585</w:t>
-            </w:r>
-          </w:p>
-        </w:tc>
-        <w:tc>
-          <w:tcPr>
-            <w:tcW w:w="1031" w:type="dxa"/>
-            <w:tcBorders/>
-            <w:vAlign w:val="bottom"/>
-          </w:tcPr>
-          <w:p>
-            <w:pPr>
-              <w:pStyle w:val="Normal"/>
-              <w:widowControl w:val="false"/>
-              <w:tabs>
-                <w:tab w:val="clear" w:pos="720"/>
-              </w:tabs>
-              <w:jc w:val="right"/>
-              <w:rPr>
-                <w:b/>
-                <w:b/>
-              </w:rPr>
-            </w:pPr>
-            <w:r>
-              <w:rPr/>
-              <w:t>0.013526265820936</w:t>
-            </w:r>
-          </w:p>
-        </w:tc>
-        <w:tc>
-          <w:tcPr>
-            <w:tcW w:w="573" w:type="dxa"/>
-            <w:tcBorders/>
-            <w:vAlign w:val="bottom"/>
-          </w:tcPr>
-          <w:p>
-            <w:pPr>
-              <w:pStyle w:val="Normal"/>
-              <w:widowControl w:val="false"/>
-              <w:tabs>
-                <w:tab w:val="clear" w:pos="720"/>
-              </w:tabs>
-              <w:jc w:val="left"/>
-              <w:rPr>
-                <w:b/>
-                <w:b/>
-              </w:rPr>
-            </w:pPr>
-            <w:r>
-              <w:rPr/>
-              <w:t>peg2cases</w:t>
-            </w:r>
-          </w:p>
-        </w:tc>
-        <w:tc>
-          <w:tcPr>
-            <w:tcW w:w="1190" w:type="dxa"/>
-            <w:tcBorders/>
-            <w:vAlign w:val="bottom"/>
-          </w:tcPr>
-          <w:p>
-            <w:pPr>
-              <w:pStyle w:val="Normal"/>
-              <w:widowControl w:val="false"/>
-              <w:tabs>
-                <w:tab w:val="clear" w:pos="720"/>
-              </w:tabs>
-              <w:jc w:val="right"/>
-              <w:rPr>
-                <w:b/>
-                <w:b/>
-              </w:rPr>
-            </w:pPr>
-            <w:r>
-              <w:rPr/>
-              <w:t>1.61918154370798E-93</w:t>
-            </w:r>
-          </w:p>
-        </w:tc>
-        <w:tc>
-          <w:tcPr>
-            <w:tcW w:w="1187" w:type="dxa"/>
-            <w:tcBorders/>
-            <w:vAlign w:val="bottom"/>
-          </w:tcPr>
-          <w:p>
-            <w:pPr>
-              <w:pStyle w:val="Normal"/>
-              <w:widowControl w:val="false"/>
-              <w:tabs>
-                <w:tab w:val="clear" w:pos="720"/>
-              </w:tabs>
-              <w:jc w:val="right"/>
-              <w:rPr>
-                <w:b/>
-                <w:b/>
-              </w:rPr>
-            </w:pPr>
-            <w:r>
-              <w:rPr/>
-              <w:t>3.96951086876487E-86</w:t>
-            </w:r>
-          </w:p>
-        </w:tc>
-        <w:tc>
-          <w:tcPr>
-            <w:tcW w:w="527" w:type="dxa"/>
-            <w:tcBorders/>
-            <w:vAlign w:val="bottom"/>
-          </w:tcPr>
-          <w:p>
-            <w:pPr>
-              <w:pStyle w:val="Normal"/>
-              <w:widowControl w:val="false"/>
-              <w:tabs>
-                <w:tab w:val="clear" w:pos="720"/>
-              </w:tabs>
-              <w:jc w:val="right"/>
-              <w:rPr>
-                <w:b/>
-                <w:b/>
-              </w:rPr>
-            </w:pPr>
-            <w:r>
-              <w:rPr/>
               <w:t>0.539445</w:t>
             </w:r>
           </w:p>
         </w:tc>
         <w:tc>
           <w:tcPr>
-            <w:tcW w:w="1080" w:type="dxa"/>
+            <w:tcW w:w="1078" w:type="dxa"/>
             <w:tcBorders/>
             <w:vAlign w:val="bottom"/>
           </w:tcPr>
@@ -4663,6 +4645,131 @@
         </w:tc>
         <w:tc>
           <w:tcPr>
+            <w:tcW w:w="1189" w:type="dxa"/>
+            <w:tcBorders/>
+            <w:vAlign w:val="bottom"/>
+          </w:tcPr>
+          <w:p>
+            <w:pPr>
+              <w:pStyle w:val="Normal"/>
+              <w:widowControl w:val="false"/>
+              <w:tabs>
+                <w:tab w:val="clear" w:pos="720"/>
+              </w:tabs>
+              <w:jc w:val="right"/>
+              <w:rPr>
+                <w:b/>
+                <w:b/>
+              </w:rPr>
+            </w:pPr>
+            <w:r>
+              <w:rPr/>
+              <w:t>2.05699028464132E-95</w:t>
+            </w:r>
+          </w:p>
+        </w:tc>
+        <w:tc>
+          <w:tcPr>
+            <w:tcW w:w="526" w:type="dxa"/>
+            <w:tcBorders/>
+            <w:vAlign w:val="bottom"/>
+          </w:tcPr>
+          <w:p>
+            <w:pPr>
+              <w:pStyle w:val="Normal"/>
+              <w:widowControl w:val="false"/>
+              <w:tabs>
+                <w:tab w:val="clear" w:pos="720"/>
+              </w:tabs>
+              <w:jc w:val="right"/>
+              <w:rPr>
+                <w:b/>
+                <w:b/>
+              </w:rPr>
+            </w:pPr>
+            <w:r>
+              <w:rPr/>
+              <w:t>-0.40178</w:t>
+            </w:r>
+          </w:p>
+        </w:tc>
+        <w:tc>
+          <w:tcPr>
+            <w:tcW w:w="1031" w:type="dxa"/>
+            <w:tcBorders/>
+            <w:vAlign w:val="bottom"/>
+          </w:tcPr>
+          <w:p>
+            <w:pPr>
+              <w:pStyle w:val="Normal"/>
+              <w:widowControl w:val="false"/>
+              <w:tabs>
+                <w:tab w:val="clear" w:pos="720"/>
+              </w:tabs>
+              <w:jc w:val="right"/>
+              <w:rPr>
+                <w:b/>
+                <w:b/>
+              </w:rPr>
+            </w:pPr>
+            <w:r>
+              <w:rPr/>
+              <w:t>0.0123046139360386</w:t>
+            </w:r>
+          </w:p>
+        </w:tc>
+        <w:tc>
+          <w:tcPr>
+            <w:tcW w:w="573" w:type="dxa"/>
+            <w:tcBorders/>
+            <w:vAlign w:val="bottom"/>
+          </w:tcPr>
+          <w:p>
+            <w:pPr>
+              <w:pStyle w:val="Normal"/>
+              <w:widowControl w:val="false"/>
+              <w:tabs>
+                <w:tab w:val="clear" w:pos="720"/>
+              </w:tabs>
+              <w:jc w:val="left"/>
+              <w:rPr>
+                <w:b/>
+                <w:b/>
+              </w:rPr>
+            </w:pPr>
+            <w:r>
+              <w:rPr/>
+              <w:t>peg2cases</w:t>
+            </w:r>
+          </w:p>
+        </w:tc>
+        <w:tc>
+          <w:tcPr>
+            <w:tcW w:w="1191" w:type="dxa"/>
+            <w:tcBorders/>
+            <w:vAlign w:val="bottom"/>
+          </w:tcPr>
+          <w:p>
+            <w:pPr>
+              <w:pStyle w:val="Normal"/>
+              <w:widowControl w:val="false"/>
+              <w:tabs>
+                <w:tab w:val="clear" w:pos="720"/>
+              </w:tabs>
+              <w:jc w:val="right"/>
+              <w:rPr>
+                <w:b/>
+                <w:b/>
+              </w:rPr>
+            </w:pPr>
+            <w:r>
+              <w:rPr/>
+              <w:t>4.6789387442609E-88</w:t>
+            </w:r>
+          </w:p>
+        </w:tc>
+        <w:tc>
+          <w:tcPr>
             <w:tcW w:w="1187" w:type="dxa"/>
             <w:tcBorders/>
             <w:vAlign w:val="bottom"/>
@@ -4682,7 +4789,7 @@
             </w:pPr>
             <w:r>
               <w:rPr/>
-              <w:t>2.05699028464132E-95</w:t>
+              <w:t>9.17653651466191E-81</w:t>
             </w:r>
           </w:p>
         </w:tc>
@@ -4707,138 +4814,13 @@
             </w:pPr>
             <w:r>
               <w:rPr/>
-              <w:t>-0.40178</w:t>
-            </w:r>
-          </w:p>
-        </w:tc>
-        <w:tc>
-          <w:tcPr>
-            <w:tcW w:w="1031" w:type="dxa"/>
-            <w:tcBorders/>
-            <w:vAlign w:val="bottom"/>
-          </w:tcPr>
-          <w:p>
-            <w:pPr>
-              <w:pStyle w:val="Normal"/>
-              <w:widowControl w:val="false"/>
-              <w:tabs>
-                <w:tab w:val="clear" w:pos="720"/>
-              </w:tabs>
-              <w:jc w:val="right"/>
-              <w:rPr>
-                <w:b/>
-                <w:b/>
-              </w:rPr>
-            </w:pPr>
-            <w:r>
-              <w:rPr/>
-              <w:t>0.0123046139360386</w:t>
-            </w:r>
-          </w:p>
-        </w:tc>
-        <w:tc>
-          <w:tcPr>
-            <w:tcW w:w="573" w:type="dxa"/>
-            <w:tcBorders/>
-            <w:vAlign w:val="bottom"/>
-          </w:tcPr>
-          <w:p>
-            <w:pPr>
-              <w:pStyle w:val="Normal"/>
-              <w:widowControl w:val="false"/>
-              <w:tabs>
-                <w:tab w:val="clear" w:pos="720"/>
-              </w:tabs>
-              <w:jc w:val="left"/>
-              <w:rPr>
-                <w:b/>
-                <w:b/>
-              </w:rPr>
-            </w:pPr>
-            <w:r>
-              <w:rPr/>
-              <w:t>peg2cases</w:t>
-            </w:r>
-          </w:p>
-        </w:tc>
-        <w:tc>
-          <w:tcPr>
-            <w:tcW w:w="1190" w:type="dxa"/>
-            <w:tcBorders/>
-            <w:vAlign w:val="bottom"/>
-          </w:tcPr>
-          <w:p>
-            <w:pPr>
-              <w:pStyle w:val="Normal"/>
-              <w:widowControl w:val="false"/>
-              <w:tabs>
-                <w:tab w:val="clear" w:pos="720"/>
-              </w:tabs>
-              <w:jc w:val="right"/>
-              <w:rPr>
-                <w:b/>
-                <w:b/>
-              </w:rPr>
-            </w:pPr>
-            <w:r>
-              <w:rPr/>
-              <w:t>4.6789387442609E-88</w:t>
-            </w:r>
-          </w:p>
-        </w:tc>
-        <w:tc>
-          <w:tcPr>
-            <w:tcW w:w="1187" w:type="dxa"/>
-            <w:tcBorders/>
-            <w:vAlign w:val="bottom"/>
-          </w:tcPr>
-          <w:p>
-            <w:pPr>
-              <w:pStyle w:val="Normal"/>
-              <w:widowControl w:val="false"/>
-              <w:tabs>
-                <w:tab w:val="clear" w:pos="720"/>
-              </w:tabs>
-              <w:jc w:val="right"/>
-              <w:rPr>
-                <w:b/>
-                <w:b/>
-              </w:rPr>
-            </w:pPr>
-            <w:r>
-              <w:rPr/>
-              <w:t>9.17653651466191E-81</w:t>
-            </w:r>
-          </w:p>
-        </w:tc>
-        <w:tc>
-          <w:tcPr>
-            <w:tcW w:w="527" w:type="dxa"/>
-            <w:tcBorders/>
-            <w:vAlign w:val="bottom"/>
-          </w:tcPr>
-          <w:p>
-            <w:pPr>
-              <w:pStyle w:val="Normal"/>
-              <w:widowControl w:val="false"/>
-              <w:tabs>
-                <w:tab w:val="clear" w:pos="720"/>
-              </w:tabs>
-              <w:jc w:val="right"/>
-              <w:rPr>
-                <w:b/>
-                <w:b/>
-              </w:rPr>
-            </w:pPr>
-            <w:r>
-              <w:rPr/>
               <w:t>-0.408738</w:t>
             </w:r>
           </w:p>
         </w:tc>
         <w:tc>
           <w:tcPr>
-            <w:tcW w:w="1080" w:type="dxa"/>
+            <w:tcW w:w="1078" w:type="dxa"/>
             <w:tcBorders/>
             <w:vAlign w:val="bottom"/>
           </w:tcPr>
@@ -5068,6 +5050,131 @@
         </w:tc>
         <w:tc>
           <w:tcPr>
+            <w:tcW w:w="1189" w:type="dxa"/>
+            <w:tcBorders/>
+            <w:vAlign w:val="bottom"/>
+          </w:tcPr>
+          <w:p>
+            <w:pPr>
+              <w:pStyle w:val="Normal"/>
+              <w:widowControl w:val="false"/>
+              <w:tabs>
+                <w:tab w:val="clear" w:pos="720"/>
+              </w:tabs>
+              <w:jc w:val="right"/>
+              <w:rPr>
+                <w:b/>
+                <w:b/>
+              </w:rPr>
+            </w:pPr>
+            <w:r>
+              <w:rPr/>
+              <w:t>8.84717435241477E-96</w:t>
+            </w:r>
+          </w:p>
+        </w:tc>
+        <w:tc>
+          <w:tcPr>
+            <w:tcW w:w="526" w:type="dxa"/>
+            <w:tcBorders/>
+            <w:vAlign w:val="bottom"/>
+          </w:tcPr>
+          <w:p>
+            <w:pPr>
+              <w:pStyle w:val="Normal"/>
+              <w:widowControl w:val="false"/>
+              <w:tabs>
+                <w:tab w:val="clear" w:pos="720"/>
+              </w:tabs>
+              <w:jc w:val="right"/>
+              <w:rPr>
+                <w:b/>
+                <w:b/>
+              </w:rPr>
+            </w:pPr>
+            <w:r>
+              <w:rPr/>
+              <w:t>-0.387466</w:t>
+            </w:r>
+          </w:p>
+        </w:tc>
+        <w:tc>
+          <w:tcPr>
+            <w:tcW w:w="1031" w:type="dxa"/>
+            <w:tcBorders/>
+            <w:vAlign w:val="bottom"/>
+          </w:tcPr>
+          <w:p>
+            <w:pPr>
+              <w:pStyle w:val="Normal"/>
+              <w:widowControl w:val="false"/>
+              <w:tabs>
+                <w:tab w:val="clear" w:pos="720"/>
+              </w:tabs>
+              <w:jc w:val="right"/>
+              <w:rPr>
+                <w:b/>
+                <w:b/>
+              </w:rPr>
+            </w:pPr>
+            <w:r>
+              <w:rPr/>
+              <w:t>0.0118221440919765</w:t>
+            </w:r>
+          </w:p>
+        </w:tc>
+        <w:tc>
+          <w:tcPr>
+            <w:tcW w:w="573" w:type="dxa"/>
+            <w:tcBorders/>
+            <w:vAlign w:val="bottom"/>
+          </w:tcPr>
+          <w:p>
+            <w:pPr>
+              <w:pStyle w:val="Normal"/>
+              <w:widowControl w:val="false"/>
+              <w:tabs>
+                <w:tab w:val="clear" w:pos="720"/>
+              </w:tabs>
+              <w:jc w:val="left"/>
+              <w:rPr>
+                <w:b/>
+                <w:b/>
+              </w:rPr>
+            </w:pPr>
+            <w:r>
+              <w:rPr/>
+              <w:t>peg2cases</w:t>
+            </w:r>
+          </w:p>
+        </w:tc>
+        <w:tc>
+          <w:tcPr>
+            <w:tcW w:w="1191" w:type="dxa"/>
+            <w:tcBorders/>
+            <w:vAlign w:val="bottom"/>
+          </w:tcPr>
+          <w:p>
+            <w:pPr>
+              <w:pStyle w:val="Normal"/>
+              <w:widowControl w:val="false"/>
+              <w:tabs>
+                <w:tab w:val="clear" w:pos="720"/>
+              </w:tabs>
+              <w:jc w:val="right"/>
+              <w:rPr>
+                <w:b/>
+                <w:b/>
+              </w:rPr>
+            </w:pPr>
+            <w:r>
+              <w:rPr/>
+              <w:t>1.6842101409459E-86</w:t>
+            </w:r>
+          </w:p>
+        </w:tc>
+        <w:tc>
+          <w:tcPr>
             <w:tcW w:w="1187" w:type="dxa"/>
             <w:tcBorders/>
             <w:vAlign w:val="bottom"/>
@@ -5087,7 +5194,7 @@
             </w:pPr>
             <w:r>
               <w:rPr/>
-              <w:t>8.84717435241477E-96</w:t>
+              <w:t>2.75262132104048E-79</w:t>
             </w:r>
           </w:p>
         </w:tc>
@@ -5112,138 +5219,13 @@
             </w:pPr>
             <w:r>
               <w:rPr/>
-              <w:t>-0.387466</w:t>
-            </w:r>
-          </w:p>
-        </w:tc>
-        <w:tc>
-          <w:tcPr>
-            <w:tcW w:w="1031" w:type="dxa"/>
-            <w:tcBorders/>
-            <w:vAlign w:val="bottom"/>
-          </w:tcPr>
-          <w:p>
-            <w:pPr>
-              <w:pStyle w:val="Normal"/>
-              <w:widowControl w:val="false"/>
-              <w:tabs>
-                <w:tab w:val="clear" w:pos="720"/>
-              </w:tabs>
-              <w:jc w:val="right"/>
-              <w:rPr>
-                <w:b/>
-                <w:b/>
-              </w:rPr>
-            </w:pPr>
-            <w:r>
-              <w:rPr/>
-              <w:t>0.0118221440919765</w:t>
-            </w:r>
-          </w:p>
-        </w:tc>
-        <w:tc>
-          <w:tcPr>
-            <w:tcW w:w="573" w:type="dxa"/>
-            <w:tcBorders/>
-            <w:vAlign w:val="bottom"/>
-          </w:tcPr>
-          <w:p>
-            <w:pPr>
-              <w:pStyle w:val="Normal"/>
-              <w:widowControl w:val="false"/>
-              <w:tabs>
-                <w:tab w:val="clear" w:pos="720"/>
-              </w:tabs>
-              <w:jc w:val="left"/>
-              <w:rPr>
-                <w:b/>
-                <w:b/>
-              </w:rPr>
-            </w:pPr>
-            <w:r>
-              <w:rPr/>
-              <w:t>peg2cases</w:t>
-            </w:r>
-          </w:p>
-        </w:tc>
-        <w:tc>
-          <w:tcPr>
-            <w:tcW w:w="1190" w:type="dxa"/>
-            <w:tcBorders/>
-            <w:vAlign w:val="bottom"/>
-          </w:tcPr>
-          <w:p>
-            <w:pPr>
-              <w:pStyle w:val="Normal"/>
-              <w:widowControl w:val="false"/>
-              <w:tabs>
-                <w:tab w:val="clear" w:pos="720"/>
-              </w:tabs>
-              <w:jc w:val="right"/>
-              <w:rPr>
-                <w:b/>
-                <w:b/>
-              </w:rPr>
-            </w:pPr>
-            <w:r>
-              <w:rPr/>
-              <w:t>1.6842101409459E-86</w:t>
-            </w:r>
-          </w:p>
-        </w:tc>
-        <w:tc>
-          <w:tcPr>
-            <w:tcW w:w="1187" w:type="dxa"/>
-            <w:tcBorders/>
-            <w:vAlign w:val="bottom"/>
-          </w:tcPr>
-          <w:p>
-            <w:pPr>
-              <w:pStyle w:val="Normal"/>
-              <w:widowControl w:val="false"/>
-              <w:tabs>
-                <w:tab w:val="clear" w:pos="720"/>
-              </w:tabs>
-              <w:jc w:val="right"/>
-              <w:rPr>
-                <w:b/>
-                <w:b/>
-              </w:rPr>
-            </w:pPr>
-            <w:r>
-              <w:rPr/>
-              <w:t>2.75262132104048E-79</w:t>
-            </w:r>
-          </w:p>
-        </w:tc>
-        <w:tc>
-          <w:tcPr>
-            <w:tcW w:w="527" w:type="dxa"/>
-            <w:tcBorders/>
-            <w:vAlign w:val="bottom"/>
-          </w:tcPr>
-          <w:p>
-            <w:pPr>
-              <w:pStyle w:val="Normal"/>
-              <w:widowControl w:val="false"/>
-              <w:tabs>
-                <w:tab w:val="clear" w:pos="720"/>
-              </w:tabs>
-              <w:jc w:val="right"/>
-              <w:rPr>
-                <w:b/>
-                <w:b/>
-              </w:rPr>
-            </w:pPr>
-            <w:r>
-              <w:rPr/>
               <w:t>-0.427529</w:t>
             </w:r>
           </w:p>
         </w:tc>
         <w:tc>
           <w:tcPr>
-            <w:tcW w:w="1080" w:type="dxa"/>
+            <w:tcW w:w="1078" w:type="dxa"/>
             <w:tcBorders/>
             <w:vAlign w:val="bottom"/>
           </w:tcPr>
@@ -5473,6 +5455,131 @@
         </w:tc>
         <w:tc>
           <w:tcPr>
+            <w:tcW w:w="1189" w:type="dxa"/>
+            <w:tcBorders/>
+            <w:vAlign w:val="bottom"/>
+          </w:tcPr>
+          <w:p>
+            <w:pPr>
+              <w:pStyle w:val="Normal"/>
+              <w:widowControl w:val="false"/>
+              <w:tabs>
+                <w:tab w:val="clear" w:pos="720"/>
+              </w:tabs>
+              <w:jc w:val="right"/>
+              <w:rPr>
+                <w:b/>
+                <w:b/>
+              </w:rPr>
+            </w:pPr>
+            <w:r>
+              <w:rPr/>
+              <w:t>2.60530254762063E-91</w:t>
+            </w:r>
+          </w:p>
+        </w:tc>
+        <w:tc>
+          <w:tcPr>
+            <w:tcW w:w="526" w:type="dxa"/>
+            <w:tcBorders/>
+            <w:vAlign w:val="bottom"/>
+          </w:tcPr>
+          <w:p>
+            <w:pPr>
+              <w:pStyle w:val="Normal"/>
+              <w:widowControl w:val="false"/>
+              <w:tabs>
+                <w:tab w:val="clear" w:pos="720"/>
+              </w:tabs>
+              <w:jc w:val="right"/>
+              <w:rPr>
+                <w:b/>
+                <w:b/>
+              </w:rPr>
+            </w:pPr>
+            <w:r>
+              <w:rPr/>
+              <w:t>0.410357</w:t>
+            </w:r>
+          </w:p>
+        </w:tc>
+        <w:tc>
+          <w:tcPr>
+            <w:tcW w:w="1031" w:type="dxa"/>
+            <w:tcBorders/>
+            <w:vAlign w:val="bottom"/>
+          </w:tcPr>
+          <w:p>
+            <w:pPr>
+              <w:pStyle w:val="Normal"/>
+              <w:widowControl w:val="false"/>
+              <w:tabs>
+                <w:tab w:val="clear" w:pos="720"/>
+              </w:tabs>
+              <w:jc w:val="right"/>
+              <w:rPr>
+                <w:b/>
+                <w:b/>
+              </w:rPr>
+            </w:pPr>
+            <w:r>
+              <w:rPr/>
+              <w:t>0.013112792258526</w:t>
+            </w:r>
+          </w:p>
+        </w:tc>
+        <w:tc>
+          <w:tcPr>
+            <w:tcW w:w="573" w:type="dxa"/>
+            <w:tcBorders/>
+            <w:vAlign w:val="bottom"/>
+          </w:tcPr>
+          <w:p>
+            <w:pPr>
+              <w:pStyle w:val="Normal"/>
+              <w:widowControl w:val="false"/>
+              <w:tabs>
+                <w:tab w:val="clear" w:pos="720"/>
+              </w:tabs>
+              <w:jc w:val="left"/>
+              <w:rPr>
+                <w:b/>
+                <w:b/>
+              </w:rPr>
+            </w:pPr>
+            <w:r>
+              <w:rPr/>
+              <w:t>peg2cases</w:t>
+            </w:r>
+          </w:p>
+        </w:tc>
+        <w:tc>
+          <w:tcPr>
+            <w:tcW w:w="1191" w:type="dxa"/>
+            <w:tcBorders/>
+            <w:vAlign w:val="bottom"/>
+          </w:tcPr>
+          <w:p>
+            <w:pPr>
+              <w:pStyle w:val="Normal"/>
+              <w:widowControl w:val="false"/>
+              <w:tabs>
+                <w:tab w:val="clear" w:pos="720"/>
+              </w:tabs>
+              <w:jc w:val="right"/>
+              <w:rPr>
+                <w:b/>
+                <w:b/>
+              </w:rPr>
+            </w:pPr>
+            <w:r>
+              <w:rPr/>
+              <w:t>1.01867414866131E-85</w:t>
+            </w:r>
+          </w:p>
+        </w:tc>
+        <w:tc>
+          <w:tcPr>
             <w:tcW w:w="1187" w:type="dxa"/>
             <w:tcBorders/>
             <w:vAlign w:val="bottom"/>
@@ -5492,7 +5599,7 @@
             </w:pPr>
             <w:r>
               <w:rPr/>
-              <w:t>2.60530254762063E-91</w:t>
+              <w:t>1.42704834711238E-78</w:t>
             </w:r>
           </w:p>
         </w:tc>
@@ -5517,138 +5624,13 @@
             </w:pPr>
             <w:r>
               <w:rPr/>
-              <w:t>0.410357</w:t>
-            </w:r>
-          </w:p>
-        </w:tc>
-        <w:tc>
-          <w:tcPr>
-            <w:tcW w:w="1031" w:type="dxa"/>
-            <w:tcBorders/>
-            <w:vAlign w:val="bottom"/>
-          </w:tcPr>
-          <w:p>
-            <w:pPr>
-              <w:pStyle w:val="Normal"/>
-              <w:widowControl w:val="false"/>
-              <w:tabs>
-                <w:tab w:val="clear" w:pos="720"/>
-              </w:tabs>
-              <w:jc w:val="right"/>
-              <w:rPr>
-                <w:b/>
-                <w:b/>
-              </w:rPr>
-            </w:pPr>
-            <w:r>
-              <w:rPr/>
-              <w:t>0.013112792258526</w:t>
-            </w:r>
-          </w:p>
-        </w:tc>
-        <w:tc>
-          <w:tcPr>
-            <w:tcW w:w="573" w:type="dxa"/>
-            <w:tcBorders/>
-            <w:vAlign w:val="bottom"/>
-          </w:tcPr>
-          <w:p>
-            <w:pPr>
-              <w:pStyle w:val="Normal"/>
-              <w:widowControl w:val="false"/>
-              <w:tabs>
-                <w:tab w:val="clear" w:pos="720"/>
-              </w:tabs>
-              <w:jc w:val="left"/>
-              <w:rPr>
-                <w:b/>
-                <w:b/>
-              </w:rPr>
-            </w:pPr>
-            <w:r>
-              <w:rPr/>
-              <w:t>peg2cases</w:t>
-            </w:r>
-          </w:p>
-        </w:tc>
-        <w:tc>
-          <w:tcPr>
-            <w:tcW w:w="1190" w:type="dxa"/>
-            <w:tcBorders/>
-            <w:vAlign w:val="bottom"/>
-          </w:tcPr>
-          <w:p>
-            <w:pPr>
-              <w:pStyle w:val="Normal"/>
-              <w:widowControl w:val="false"/>
-              <w:tabs>
-                <w:tab w:val="clear" w:pos="720"/>
-              </w:tabs>
-              <w:jc w:val="right"/>
-              <w:rPr>
-                <w:b/>
-                <w:b/>
-              </w:rPr>
-            </w:pPr>
-            <w:r>
-              <w:rPr/>
-              <w:t>1.01867414866131E-85</w:t>
-            </w:r>
-          </w:p>
-        </w:tc>
-        <w:tc>
-          <w:tcPr>
-            <w:tcW w:w="1187" w:type="dxa"/>
-            <w:tcBorders/>
-            <w:vAlign w:val="bottom"/>
-          </w:tcPr>
-          <w:p>
-            <w:pPr>
-              <w:pStyle w:val="Normal"/>
-              <w:widowControl w:val="false"/>
-              <w:tabs>
-                <w:tab w:val="clear" w:pos="720"/>
-              </w:tabs>
-              <w:jc w:val="right"/>
-              <w:rPr>
-                <w:b/>
-                <w:b/>
-              </w:rPr>
-            </w:pPr>
-            <w:r>
-              <w:rPr/>
-              <w:t>1.42704834711238E-78</w:t>
-            </w:r>
-          </w:p>
-        </w:tc>
-        <w:tc>
-          <w:tcPr>
-            <w:tcW w:w="527" w:type="dxa"/>
-            <w:tcBorders/>
-            <w:vAlign w:val="bottom"/>
-          </w:tcPr>
-          <w:p>
-            <w:pPr>
-              <w:pStyle w:val="Normal"/>
-              <w:widowControl w:val="false"/>
-              <w:tabs>
-                <w:tab w:val="clear" w:pos="720"/>
-              </w:tabs>
-              <w:jc w:val="right"/>
-              <w:rPr>
-                <w:b/>
-                <w:b/>
-              </w:rPr>
-            </w:pPr>
-            <w:r>
-              <w:rPr/>
               <w:t>0.439633</w:t>
             </w:r>
           </w:p>
         </w:tc>
         <w:tc>
           <w:tcPr>
-            <w:tcW w:w="1080" w:type="dxa"/>
+            <w:tcW w:w="1078" w:type="dxa"/>
             <w:tcBorders/>
             <w:vAlign w:val="bottom"/>
           </w:tcPr>
@@ -5878,6 +5860,131 @@
         </w:tc>
         <w:tc>
           <w:tcPr>
+            <w:tcW w:w="1189" w:type="dxa"/>
+            <w:tcBorders/>
+            <w:vAlign w:val="bottom"/>
+          </w:tcPr>
+          <w:p>
+            <w:pPr>
+              <w:pStyle w:val="Normal"/>
+              <w:widowControl w:val="false"/>
+              <w:tabs>
+                <w:tab w:val="clear" w:pos="720"/>
+              </w:tabs>
+              <w:jc w:val="right"/>
+              <w:rPr>
+                <w:b/>
+                <w:b/>
+              </w:rPr>
+            </w:pPr>
+            <w:r>
+              <w:rPr/>
+              <w:t>5.55174933633336E-92</w:t>
+            </w:r>
+          </w:p>
+        </w:tc>
+        <w:tc>
+          <w:tcPr>
+            <w:tcW w:w="526" w:type="dxa"/>
+            <w:tcBorders/>
+            <w:vAlign w:val="bottom"/>
+          </w:tcPr>
+          <w:p>
+            <w:pPr>
+              <w:pStyle w:val="Normal"/>
+              <w:widowControl w:val="false"/>
+              <w:tabs>
+                <w:tab w:val="clear" w:pos="720"/>
+              </w:tabs>
+              <w:jc w:val="right"/>
+              <w:rPr>
+                <w:b/>
+                <w:b/>
+              </w:rPr>
+            </w:pPr>
+            <w:r>
+              <w:rPr/>
+              <w:t>0.380767</w:t>
+            </w:r>
+          </w:p>
+        </w:tc>
+        <w:tc>
+          <w:tcPr>
+            <w:tcW w:w="1031" w:type="dxa"/>
+            <w:tcBorders/>
+            <w:vAlign w:val="bottom"/>
+          </w:tcPr>
+          <w:p>
+            <w:pPr>
+              <w:pStyle w:val="Normal"/>
+              <w:widowControl w:val="false"/>
+              <w:tabs>
+                <w:tab w:val="clear" w:pos="720"/>
+              </w:tabs>
+              <w:jc w:val="right"/>
+              <w:rPr>
+                <w:b/>
+                <w:b/>
+              </w:rPr>
+            </w:pPr>
+            <w:r>
+              <w:rPr/>
+              <w:t>0.0120658307955354</w:t>
+            </w:r>
+          </w:p>
+        </w:tc>
+        <w:tc>
+          <w:tcPr>
+            <w:tcW w:w="573" w:type="dxa"/>
+            <w:tcBorders/>
+            <w:vAlign w:val="bottom"/>
+          </w:tcPr>
+          <w:p>
+            <w:pPr>
+              <w:pStyle w:val="Normal"/>
+              <w:widowControl w:val="false"/>
+              <w:tabs>
+                <w:tab w:val="clear" w:pos="720"/>
+              </w:tabs>
+              <w:jc w:val="left"/>
+              <w:rPr>
+                <w:b/>
+                <w:b/>
+              </w:rPr>
+            </w:pPr>
+            <w:r>
+              <w:rPr/>
+              <w:t>peg2cases</w:t>
+            </w:r>
+          </w:p>
+        </w:tc>
+        <w:tc>
+          <w:tcPr>
+            <w:tcW w:w="1191" w:type="dxa"/>
+            <w:tcBorders/>
+            <w:vAlign w:val="bottom"/>
+          </w:tcPr>
+          <w:p>
+            <w:pPr>
+              <w:pStyle w:val="Normal"/>
+              <w:widowControl w:val="false"/>
+              <w:tabs>
+                <w:tab w:val="clear" w:pos="720"/>
+              </w:tabs>
+              <w:jc w:val="right"/>
+              <w:rPr>
+                <w:b/>
+                <w:b/>
+              </w:rPr>
+            </w:pPr>
+            <w:r>
+              <w:rPr/>
+              <w:t>4.09501951305296E-85</w:t>
+            </w:r>
+          </w:p>
+        </w:tc>
+        <w:tc>
+          <w:tcPr>
             <w:tcW w:w="1187" w:type="dxa"/>
             <w:tcBorders/>
             <w:vAlign w:val="bottom"/>
@@ -5897,7 +6004,7 @@
             </w:pPr>
             <w:r>
               <w:rPr/>
-              <w:t>5.55174933633336E-92</w:t>
+              <w:t>5.01958058008829E-78</w:t>
             </w:r>
           </w:p>
         </w:tc>
@@ -5922,138 +6029,13 @@
             </w:pPr>
             <w:r>
               <w:rPr/>
-              <w:t>0.380767</w:t>
-            </w:r>
-          </w:p>
-        </w:tc>
-        <w:tc>
-          <w:tcPr>
-            <w:tcW w:w="1031" w:type="dxa"/>
-            <w:tcBorders/>
-            <w:vAlign w:val="bottom"/>
-          </w:tcPr>
-          <w:p>
-            <w:pPr>
-              <w:pStyle w:val="Normal"/>
-              <w:widowControl w:val="false"/>
-              <w:tabs>
-                <w:tab w:val="clear" w:pos="720"/>
-              </w:tabs>
-              <w:jc w:val="right"/>
-              <w:rPr>
-                <w:b/>
-                <w:b/>
-              </w:rPr>
-            </w:pPr>
-            <w:r>
-              <w:rPr/>
-              <w:t>0.0120658307955354</w:t>
-            </w:r>
-          </w:p>
-        </w:tc>
-        <w:tc>
-          <w:tcPr>
-            <w:tcW w:w="573" w:type="dxa"/>
-            <w:tcBorders/>
-            <w:vAlign w:val="bottom"/>
-          </w:tcPr>
-          <w:p>
-            <w:pPr>
-              <w:pStyle w:val="Normal"/>
-              <w:widowControl w:val="false"/>
-              <w:tabs>
-                <w:tab w:val="clear" w:pos="720"/>
-              </w:tabs>
-              <w:jc w:val="left"/>
-              <w:rPr>
-                <w:b/>
-                <w:b/>
-              </w:rPr>
-            </w:pPr>
-            <w:r>
-              <w:rPr/>
-              <w:t>peg2cases</w:t>
-            </w:r>
-          </w:p>
-        </w:tc>
-        <w:tc>
-          <w:tcPr>
-            <w:tcW w:w="1190" w:type="dxa"/>
-            <w:tcBorders/>
-            <w:vAlign w:val="bottom"/>
-          </w:tcPr>
-          <w:p>
-            <w:pPr>
-              <w:pStyle w:val="Normal"/>
-              <w:widowControl w:val="false"/>
-              <w:tabs>
-                <w:tab w:val="clear" w:pos="720"/>
-              </w:tabs>
-              <w:jc w:val="right"/>
-              <w:rPr>
-                <w:b/>
-                <w:b/>
-              </w:rPr>
-            </w:pPr>
-            <w:r>
-              <w:rPr/>
-              <w:t>4.09501951305296E-85</w:t>
-            </w:r>
-          </w:p>
-        </w:tc>
-        <w:tc>
-          <w:tcPr>
-            <w:tcW w:w="1187" w:type="dxa"/>
-            <w:tcBorders/>
-            <w:vAlign w:val="bottom"/>
-          </w:tcPr>
-          <w:p>
-            <w:pPr>
-              <w:pStyle w:val="Normal"/>
-              <w:widowControl w:val="false"/>
-              <w:tabs>
-                <w:tab w:val="clear" w:pos="720"/>
-              </w:tabs>
-              <w:jc w:val="right"/>
-              <w:rPr>
-                <w:b/>
-                <w:b/>
-              </w:rPr>
-            </w:pPr>
-            <w:r>
-              <w:rPr/>
-              <w:t>5.01958058008829E-78</w:t>
-            </w:r>
-          </w:p>
-        </w:tc>
-        <w:tc>
-          <w:tcPr>
-            <w:tcW w:w="527" w:type="dxa"/>
-            <w:tcBorders/>
-            <w:vAlign w:val="bottom"/>
-          </w:tcPr>
-          <w:p>
-            <w:pPr>
-              <w:pStyle w:val="Normal"/>
-              <w:widowControl w:val="false"/>
-              <w:tabs>
-                <w:tab w:val="clear" w:pos="720"/>
-              </w:tabs>
-              <w:jc w:val="right"/>
-              <w:rPr>
-                <w:b/>
-                <w:b/>
-              </w:rPr>
-            </w:pPr>
-            <w:r>
-              <w:rPr/>
               <w:t>0.396273</w:t>
             </w:r>
           </w:p>
         </w:tc>
         <w:tc>
           <w:tcPr>
-            <w:tcW w:w="1080" w:type="dxa"/>
+            <w:tcW w:w="1078" w:type="dxa"/>
             <w:tcBorders/>
             <w:vAlign w:val="bottom"/>
           </w:tcPr>
@@ -6283,6 +6265,131 @@
         </w:tc>
         <w:tc>
           <w:tcPr>
+            <w:tcW w:w="1189" w:type="dxa"/>
+            <w:tcBorders/>
+            <w:vAlign w:val="bottom"/>
+          </w:tcPr>
+          <w:p>
+            <w:pPr>
+              <w:pStyle w:val="Normal"/>
+              <w:widowControl w:val="false"/>
+              <w:tabs>
+                <w:tab w:val="clear" w:pos="720"/>
+              </w:tabs>
+              <w:jc w:val="right"/>
+              <w:rPr>
+                <w:b/>
+                <w:b/>
+              </w:rPr>
+            </w:pPr>
+            <w:r>
+              <w:rPr/>
+              <w:t>2.83630118402002E-89</w:t>
+            </w:r>
+          </w:p>
+        </w:tc>
+        <w:tc>
+          <w:tcPr>
+            <w:tcW w:w="526" w:type="dxa"/>
+            <w:tcBorders/>
+            <w:vAlign w:val="bottom"/>
+          </w:tcPr>
+          <w:p>
+            <w:pPr>
+              <w:pStyle w:val="Normal"/>
+              <w:widowControl w:val="false"/>
+              <w:tabs>
+                <w:tab w:val="clear" w:pos="720"/>
+              </w:tabs>
+              <w:jc w:val="right"/>
+              <w:rPr>
+                <w:b/>
+                <w:b/>
+              </w:rPr>
+            </w:pPr>
+            <w:r>
+              <w:rPr/>
+              <w:t>0.406619</w:t>
+            </w:r>
+          </w:p>
+        </w:tc>
+        <w:tc>
+          <w:tcPr>
+            <w:tcW w:w="1031" w:type="dxa"/>
+            <w:tcBorders/>
+            <w:vAlign w:val="bottom"/>
+          </w:tcPr>
+          <w:p>
+            <w:pPr>
+              <w:pStyle w:val="Normal"/>
+              <w:widowControl w:val="false"/>
+              <w:tabs>
+                <w:tab w:val="clear" w:pos="720"/>
+              </w:tabs>
+              <w:jc w:val="right"/>
+              <w:rPr>
+                <w:b/>
+                <w:b/>
+              </w:rPr>
+            </w:pPr>
+            <w:r>
+              <w:rPr/>
+              <w:t>0.0132643227236077</w:t>
+            </w:r>
+          </w:p>
+        </w:tc>
+        <w:tc>
+          <w:tcPr>
+            <w:tcW w:w="573" w:type="dxa"/>
+            <w:tcBorders/>
+            <w:vAlign w:val="bottom"/>
+          </w:tcPr>
+          <w:p>
+            <w:pPr>
+              <w:pStyle w:val="Normal"/>
+              <w:widowControl w:val="false"/>
+              <w:tabs>
+                <w:tab w:val="clear" w:pos="720"/>
+              </w:tabs>
+              <w:jc w:val="left"/>
+              <w:rPr>
+                <w:b/>
+                <w:b/>
+              </w:rPr>
+            </w:pPr>
+            <w:r>
+              <w:rPr/>
+              <w:t>peg2cases</w:t>
+            </w:r>
+          </w:p>
+        </w:tc>
+        <w:tc>
+          <w:tcPr>
+            <w:tcW w:w="1191" w:type="dxa"/>
+            <w:tcBorders/>
+            <w:vAlign w:val="bottom"/>
+          </w:tcPr>
+          <w:p>
+            <w:pPr>
+              <w:pStyle w:val="Normal"/>
+              <w:widowControl w:val="false"/>
+              <w:tabs>
+                <w:tab w:val="clear" w:pos="720"/>
+              </w:tabs>
+              <w:jc w:val="right"/>
+              <w:rPr>
+                <w:b/>
+                <w:b/>
+              </w:rPr>
+            </w:pPr>
+            <w:r>
+              <w:rPr/>
+              <w:t>1.16697105852299E-83</w:t>
+            </w:r>
+          </w:p>
+        </w:tc>
+        <w:tc>
+          <w:tcPr>
             <w:tcW w:w="1187" w:type="dxa"/>
             <w:tcBorders/>
             <w:vAlign w:val="bottom"/>
@@ -6302,7 +6409,7 @@
             </w:pPr>
             <w:r>
               <w:rPr/>
-              <w:t>2.83630118402002E-89</w:t>
+              <w:t>1.27150776839265E-76</w:t>
             </w:r>
           </w:p>
         </w:tc>
@@ -6327,138 +6434,13 @@
             </w:pPr>
             <w:r>
               <w:rPr/>
-              <w:t>0.406619</w:t>
-            </w:r>
-          </w:p>
-        </w:tc>
-        <w:tc>
-          <w:tcPr>
-            <w:tcW w:w="1031" w:type="dxa"/>
-            <w:tcBorders/>
-            <w:vAlign w:val="bottom"/>
-          </w:tcPr>
-          <w:p>
-            <w:pPr>
-              <w:pStyle w:val="Normal"/>
-              <w:widowControl w:val="false"/>
-              <w:tabs>
-                <w:tab w:val="clear" w:pos="720"/>
-              </w:tabs>
-              <w:jc w:val="right"/>
-              <w:rPr>
-                <w:b/>
-                <w:b/>
-              </w:rPr>
-            </w:pPr>
-            <w:r>
-              <w:rPr/>
-              <w:t>0.0132643227236077</w:t>
-            </w:r>
-          </w:p>
-        </w:tc>
-        <w:tc>
-          <w:tcPr>
-            <w:tcW w:w="573" w:type="dxa"/>
-            <w:tcBorders/>
-            <w:vAlign w:val="bottom"/>
-          </w:tcPr>
-          <w:p>
-            <w:pPr>
-              <w:pStyle w:val="Normal"/>
-              <w:widowControl w:val="false"/>
-              <w:tabs>
-                <w:tab w:val="clear" w:pos="720"/>
-              </w:tabs>
-              <w:jc w:val="left"/>
-              <w:rPr>
-                <w:b/>
-                <w:b/>
-              </w:rPr>
-            </w:pPr>
-            <w:r>
-              <w:rPr/>
-              <w:t>peg2cases</w:t>
-            </w:r>
-          </w:p>
-        </w:tc>
-        <w:tc>
-          <w:tcPr>
-            <w:tcW w:w="1190" w:type="dxa"/>
-            <w:tcBorders/>
-            <w:vAlign w:val="bottom"/>
-          </w:tcPr>
-          <w:p>
-            <w:pPr>
-              <w:pStyle w:val="Normal"/>
-              <w:widowControl w:val="false"/>
-              <w:tabs>
-                <w:tab w:val="clear" w:pos="720"/>
-              </w:tabs>
-              <w:jc w:val="right"/>
-              <w:rPr>
-                <w:b/>
-                <w:b/>
-              </w:rPr>
-            </w:pPr>
-            <w:r>
-              <w:rPr/>
-              <w:t>1.16697105852299E-83</w:t>
-            </w:r>
-          </w:p>
-        </w:tc>
-        <w:tc>
-          <w:tcPr>
-            <w:tcW w:w="1187" w:type="dxa"/>
-            <w:tcBorders/>
-            <w:vAlign w:val="bottom"/>
-          </w:tcPr>
-          <w:p>
-            <w:pPr>
-              <w:pStyle w:val="Normal"/>
-              <w:widowControl w:val="false"/>
-              <w:tabs>
-                <w:tab w:val="clear" w:pos="720"/>
-              </w:tabs>
-              <w:jc w:val="right"/>
-              <w:rPr>
-                <w:b/>
-                <w:b/>
-              </w:rPr>
-            </w:pPr>
-            <w:r>
-              <w:rPr/>
-              <w:t>1.27150776839265E-76</w:t>
-            </w:r>
-          </w:p>
-        </w:tc>
-        <w:tc>
-          <w:tcPr>
-            <w:tcW w:w="527" w:type="dxa"/>
-            <w:tcBorders/>
-            <w:vAlign w:val="bottom"/>
-          </w:tcPr>
-          <w:p>
-            <w:pPr>
-              <w:pStyle w:val="Normal"/>
-              <w:widowControl w:val="false"/>
-              <w:tabs>
-                <w:tab w:val="clear" w:pos="720"/>
-              </w:tabs>
-              <w:jc w:val="right"/>
-              <w:rPr>
-                <w:b/>
-                <w:b/>
-              </w:rPr>
-            </w:pPr>
-            <w:r>
-              <w:rPr/>
               <w:t>0.436388</w:t>
             </w:r>
           </w:p>
         </w:tc>
         <w:tc>
           <w:tcPr>
-            <w:tcW w:w="1080" w:type="dxa"/>
+            <w:tcW w:w="1078" w:type="dxa"/>
             <w:tcBorders/>
             <w:vAlign w:val="bottom"/>
           </w:tcPr>
@@ -6688,6 +6670,131 @@
         </w:tc>
         <w:tc>
           <w:tcPr>
+            <w:tcW w:w="1189" w:type="dxa"/>
+            <w:tcBorders/>
+            <w:vAlign w:val="bottom"/>
+          </w:tcPr>
+          <w:p>
+            <w:pPr>
+              <w:pStyle w:val="Normal"/>
+              <w:widowControl w:val="false"/>
+              <w:tabs>
+                <w:tab w:val="clear" w:pos="720"/>
+              </w:tabs>
+              <w:jc w:val="right"/>
+              <w:rPr>
+                <w:b/>
+                <w:b/>
+              </w:rPr>
+            </w:pPr>
+            <w:r>
+              <w:rPr/>
+              <w:t>1.30878575619656E-127</w:t>
+            </w:r>
+          </w:p>
+        </w:tc>
+        <w:tc>
+          <w:tcPr>
+            <w:tcW w:w="526" w:type="dxa"/>
+            <w:tcBorders/>
+            <w:vAlign w:val="bottom"/>
+          </w:tcPr>
+          <w:p>
+            <w:pPr>
+              <w:pStyle w:val="Normal"/>
+              <w:widowControl w:val="false"/>
+              <w:tabs>
+                <w:tab w:val="clear" w:pos="720"/>
+              </w:tabs>
+              <w:jc w:val="right"/>
+              <w:rPr>
+                <w:b/>
+                <w:b/>
+              </w:rPr>
+            </w:pPr>
+            <w:r>
+              <w:rPr/>
+              <w:t>0.475818</w:t>
+            </w:r>
+          </w:p>
+        </w:tc>
+        <w:tc>
+          <w:tcPr>
+            <w:tcW w:w="1031" w:type="dxa"/>
+            <w:tcBorders/>
+            <w:vAlign w:val="bottom"/>
+          </w:tcPr>
+          <w:p>
+            <w:pPr>
+              <w:pStyle w:val="Normal"/>
+              <w:widowControl w:val="false"/>
+              <w:tabs>
+                <w:tab w:val="clear" w:pos="720"/>
+              </w:tabs>
+              <w:jc w:val="right"/>
+              <w:rPr>
+                <w:b/>
+                <w:b/>
+              </w:rPr>
+            </w:pPr>
+            <w:r>
+              <w:rPr/>
+              <w:t>0.01072761063659</w:t>
+            </w:r>
+          </w:p>
+        </w:tc>
+        <w:tc>
+          <w:tcPr>
+            <w:tcW w:w="573" w:type="dxa"/>
+            <w:tcBorders/>
+            <w:vAlign w:val="bottom"/>
+          </w:tcPr>
+          <w:p>
+            <w:pPr>
+              <w:pStyle w:val="Normal"/>
+              <w:widowControl w:val="false"/>
+              <w:tabs>
+                <w:tab w:val="clear" w:pos="720"/>
+              </w:tabs>
+              <w:jc w:val="left"/>
+              <w:rPr>
+                <w:b/>
+                <w:b/>
+              </w:rPr>
+            </w:pPr>
+            <w:r>
+              <w:rPr/>
+              <w:t>peg2cases</w:t>
+            </w:r>
+          </w:p>
+        </w:tc>
+        <w:tc>
+          <w:tcPr>
+            <w:tcW w:w="1191" w:type="dxa"/>
+            <w:tcBorders/>
+            <w:vAlign w:val="bottom"/>
+          </w:tcPr>
+          <w:p>
+            <w:pPr>
+              <w:pStyle w:val="Normal"/>
+              <w:widowControl w:val="false"/>
+              <w:tabs>
+                <w:tab w:val="clear" w:pos="720"/>
+              </w:tabs>
+              <w:jc w:val="right"/>
+              <w:rPr>
+                <w:b/>
+                <w:b/>
+              </w:rPr>
+            </w:pPr>
+            <w:r>
+              <w:rPr/>
+              <w:t>3.66135722383952E-83</w:t>
+            </w:r>
+          </w:p>
+        </w:tc>
+        <w:tc>
+          <w:tcPr>
             <w:tcW w:w="1187" w:type="dxa"/>
             <w:tcBorders/>
             <w:vAlign w:val="bottom"/>
@@ -6707,7 +6814,7 @@
             </w:pPr>
             <w:r>
               <w:rPr/>
-              <w:t>1.30878575619656E-127</w:t>
+              <w:t>3.59040586917235E-76</w:t>
             </w:r>
           </w:p>
         </w:tc>
@@ -6732,138 +6839,13 @@
             </w:pPr>
             <w:r>
               <w:rPr/>
-              <w:t>0.475818</w:t>
-            </w:r>
-          </w:p>
-        </w:tc>
-        <w:tc>
-          <w:tcPr>
-            <w:tcW w:w="1031" w:type="dxa"/>
-            <w:tcBorders/>
-            <w:vAlign w:val="bottom"/>
-          </w:tcPr>
-          <w:p>
-            <w:pPr>
-              <w:pStyle w:val="Normal"/>
-              <w:widowControl w:val="false"/>
-              <w:tabs>
-                <w:tab w:val="clear" w:pos="720"/>
-              </w:tabs>
-              <w:jc w:val="right"/>
-              <w:rPr>
-                <w:b/>
-                <w:b/>
-              </w:rPr>
-            </w:pPr>
-            <w:r>
-              <w:rPr/>
-              <w:t>0.01072761063659</w:t>
-            </w:r>
-          </w:p>
-        </w:tc>
-        <w:tc>
-          <w:tcPr>
-            <w:tcW w:w="573" w:type="dxa"/>
-            <w:tcBorders/>
-            <w:vAlign w:val="bottom"/>
-          </w:tcPr>
-          <w:p>
-            <w:pPr>
-              <w:pStyle w:val="Normal"/>
-              <w:widowControl w:val="false"/>
-              <w:tabs>
-                <w:tab w:val="clear" w:pos="720"/>
-              </w:tabs>
-              <w:jc w:val="left"/>
-              <w:rPr>
-                <w:b/>
-                <w:b/>
-              </w:rPr>
-            </w:pPr>
-            <w:r>
-              <w:rPr/>
-              <w:t>peg2cases</w:t>
-            </w:r>
-          </w:p>
-        </w:tc>
-        <w:tc>
-          <w:tcPr>
-            <w:tcW w:w="1190" w:type="dxa"/>
-            <w:tcBorders/>
-            <w:vAlign w:val="bottom"/>
-          </w:tcPr>
-          <w:p>
-            <w:pPr>
-              <w:pStyle w:val="Normal"/>
-              <w:widowControl w:val="false"/>
-              <w:tabs>
-                <w:tab w:val="clear" w:pos="720"/>
-              </w:tabs>
-              <w:jc w:val="right"/>
-              <w:rPr>
-                <w:b/>
-                <w:b/>
-              </w:rPr>
-            </w:pPr>
-            <w:r>
-              <w:rPr/>
-              <w:t>3.66135722383952E-83</w:t>
-            </w:r>
-          </w:p>
-        </w:tc>
-        <w:tc>
-          <w:tcPr>
-            <w:tcW w:w="1187" w:type="dxa"/>
-            <w:tcBorders/>
-            <w:vAlign w:val="bottom"/>
-          </w:tcPr>
-          <w:p>
-            <w:pPr>
-              <w:pStyle w:val="Normal"/>
-              <w:widowControl w:val="false"/>
-              <w:tabs>
-                <w:tab w:val="clear" w:pos="720"/>
-              </w:tabs>
-              <w:jc w:val="right"/>
-              <w:rPr>
-                <w:b/>
-                <w:b/>
-              </w:rPr>
-            </w:pPr>
-            <w:r>
-              <w:rPr/>
-              <w:t>3.59040586917235E-76</w:t>
-            </w:r>
-          </w:p>
-        </w:tc>
-        <w:tc>
-          <w:tcPr>
-            <w:tcW w:w="527" w:type="dxa"/>
-            <w:tcBorders/>
-            <w:vAlign w:val="bottom"/>
-          </w:tcPr>
-          <w:p>
-            <w:pPr>
-              <w:pStyle w:val="Normal"/>
-              <w:widowControl w:val="false"/>
-              <w:tabs>
-                <w:tab w:val="clear" w:pos="720"/>
-              </w:tabs>
-              <w:jc w:val="right"/>
-              <w:rPr>
-                <w:b/>
-                <w:b/>
-              </w:rPr>
-            </w:pPr>
-            <w:r>
-              <w:rPr/>
               <w:t>0.482811</w:t>
             </w:r>
           </w:p>
         </w:tc>
         <w:tc>
           <w:tcPr>
-            <w:tcW w:w="1080" w:type="dxa"/>
+            <w:tcW w:w="1078" w:type="dxa"/>
             <w:tcBorders/>
             <w:vAlign w:val="bottom"/>
           </w:tcPr>
@@ -7093,6 +7075,131 @@
         </w:tc>
         <w:tc>
           <w:tcPr>
+            <w:tcW w:w="1189" w:type="dxa"/>
+            <w:tcBorders/>
+            <w:vAlign w:val="bottom"/>
+          </w:tcPr>
+          <w:p>
+            <w:pPr>
+              <w:pStyle w:val="Normal"/>
+              <w:widowControl w:val="false"/>
+              <w:tabs>
+                <w:tab w:val="clear" w:pos="720"/>
+              </w:tabs>
+              <w:jc w:val="right"/>
+              <w:rPr>
+                <w:b/>
+                <w:b/>
+              </w:rPr>
+            </w:pPr>
+            <w:r>
+              <w:rPr/>
+              <w:t>2.98514029408226E-101</w:t>
+            </w:r>
+          </w:p>
+        </w:tc>
+        <w:tc>
+          <w:tcPr>
+            <w:tcW w:w="526" w:type="dxa"/>
+            <w:tcBorders/>
+            <w:vAlign w:val="bottom"/>
+          </w:tcPr>
+          <w:p>
+            <w:pPr>
+              <w:pStyle w:val="Normal"/>
+              <w:widowControl w:val="false"/>
+              <w:tabs>
+                <w:tab w:val="clear" w:pos="720"/>
+              </w:tabs>
+              <w:jc w:val="right"/>
+              <w:rPr>
+                <w:b/>
+                <w:b/>
+              </w:rPr>
+            </w:pPr>
+            <w:r>
+              <w:rPr/>
+              <w:t>0.425041</w:t>
+            </w:r>
+          </w:p>
+        </w:tc>
+        <w:tc>
+          <w:tcPr>
+            <w:tcW w:w="1031" w:type="dxa"/>
+            <w:tcBorders/>
+            <w:vAlign w:val="bottom"/>
+          </w:tcPr>
+          <w:p>
+            <w:pPr>
+              <w:pStyle w:val="Normal"/>
+              <w:widowControl w:val="false"/>
+              <w:tabs>
+                <w:tab w:val="clear" w:pos="720"/>
+              </w:tabs>
+              <w:jc w:val="right"/>
+              <w:rPr>
+                <w:b/>
+                <w:b/>
+              </w:rPr>
+            </w:pPr>
+            <w:r>
+              <w:rPr/>
+              <w:t>0.0122824462671046</w:t>
+            </w:r>
+          </w:p>
+        </w:tc>
+        <w:tc>
+          <w:tcPr>
+            <w:tcW w:w="573" w:type="dxa"/>
+            <w:tcBorders/>
+            <w:vAlign w:val="bottom"/>
+          </w:tcPr>
+          <w:p>
+            <w:pPr>
+              <w:pStyle w:val="Normal"/>
+              <w:widowControl w:val="false"/>
+              <w:tabs>
+                <w:tab w:val="clear" w:pos="720"/>
+              </w:tabs>
+              <w:jc w:val="left"/>
+              <w:rPr>
+                <w:b/>
+                <w:b/>
+              </w:rPr>
+            </w:pPr>
+            <w:r>
+              <w:rPr/>
+              <w:t>peg2cases</w:t>
+            </w:r>
+          </w:p>
+        </w:tc>
+        <w:tc>
+          <w:tcPr>
+            <w:tcW w:w="1191" w:type="dxa"/>
+            <w:tcBorders/>
+            <w:vAlign w:val="bottom"/>
+          </w:tcPr>
+          <w:p>
+            <w:pPr>
+              <w:pStyle w:val="Normal"/>
+              <w:widowControl w:val="false"/>
+              <w:tabs>
+                <w:tab w:val="clear" w:pos="720"/>
+              </w:tabs>
+              <w:jc w:val="right"/>
+              <w:rPr>
+                <w:b/>
+                <w:b/>
+              </w:rPr>
+            </w:pPr>
+            <w:r>
+              <w:rPr/>
+              <w:t>4.2169823812729E-82</w:t>
+            </w:r>
+          </w:p>
+        </w:tc>
+        <w:tc>
+          <w:tcPr>
             <w:tcW w:w="1187" w:type="dxa"/>
             <w:tcBorders/>
             <w:vAlign w:val="bottom"/>
@@ -7112,7 +7219,7 @@
             </w:pPr>
             <w:r>
               <w:rPr/>
-              <w:t>2.98514029408226E-101</w:t>
+              <w:t>3.45105851213345E-75</w:t>
             </w:r>
           </w:p>
         </w:tc>
@@ -7137,138 +7244,13 @@
             </w:pPr>
             <w:r>
               <w:rPr/>
-              <w:t>0.425041</w:t>
-            </w:r>
-          </w:p>
-        </w:tc>
-        <w:tc>
-          <w:tcPr>
-            <w:tcW w:w="1031" w:type="dxa"/>
-            <w:tcBorders/>
-            <w:vAlign w:val="bottom"/>
-          </w:tcPr>
-          <w:p>
-            <w:pPr>
-              <w:pStyle w:val="Normal"/>
-              <w:widowControl w:val="false"/>
-              <w:tabs>
-                <w:tab w:val="clear" w:pos="720"/>
-              </w:tabs>
-              <w:jc w:val="right"/>
-              <w:rPr>
-                <w:b/>
-                <w:b/>
-              </w:rPr>
-            </w:pPr>
-            <w:r>
-              <w:rPr/>
-              <w:t>0.0122824462671046</w:t>
-            </w:r>
-          </w:p>
-        </w:tc>
-        <w:tc>
-          <w:tcPr>
-            <w:tcW w:w="573" w:type="dxa"/>
-            <w:tcBorders/>
-            <w:vAlign w:val="bottom"/>
-          </w:tcPr>
-          <w:p>
-            <w:pPr>
-              <w:pStyle w:val="Normal"/>
-              <w:widowControl w:val="false"/>
-              <w:tabs>
-                <w:tab w:val="clear" w:pos="720"/>
-              </w:tabs>
-              <w:jc w:val="left"/>
-              <w:rPr>
-                <w:b/>
-                <w:b/>
-              </w:rPr>
-            </w:pPr>
-            <w:r>
-              <w:rPr/>
-              <w:t>peg2cases</w:t>
-            </w:r>
-          </w:p>
-        </w:tc>
-        <w:tc>
-          <w:tcPr>
-            <w:tcW w:w="1190" w:type="dxa"/>
-            <w:tcBorders/>
-            <w:vAlign w:val="bottom"/>
-          </w:tcPr>
-          <w:p>
-            <w:pPr>
-              <w:pStyle w:val="Normal"/>
-              <w:widowControl w:val="false"/>
-              <w:tabs>
-                <w:tab w:val="clear" w:pos="720"/>
-              </w:tabs>
-              <w:jc w:val="right"/>
-              <w:rPr>
-                <w:b/>
-                <w:b/>
-              </w:rPr>
-            </w:pPr>
-            <w:r>
-              <w:rPr/>
-              <w:t>4.2169823812729E-82</w:t>
-            </w:r>
-          </w:p>
-        </w:tc>
-        <w:tc>
-          <w:tcPr>
-            <w:tcW w:w="1187" w:type="dxa"/>
-            <w:tcBorders/>
-            <w:vAlign w:val="bottom"/>
-          </w:tcPr>
-          <w:p>
-            <w:pPr>
-              <w:pStyle w:val="Normal"/>
-              <w:widowControl w:val="false"/>
-              <w:tabs>
-                <w:tab w:val="clear" w:pos="720"/>
-              </w:tabs>
-              <w:jc w:val="right"/>
-              <w:rPr>
-                <w:b/>
-                <w:b/>
-              </w:rPr>
-            </w:pPr>
-            <w:r>
-              <w:rPr/>
-              <w:t>3.45105851213345E-75</w:t>
-            </w:r>
-          </w:p>
-        </w:tc>
-        <w:tc>
-          <w:tcPr>
-            <w:tcW w:w="527" w:type="dxa"/>
-            <w:tcBorders/>
-            <w:vAlign w:val="bottom"/>
-          </w:tcPr>
-          <w:p>
-            <w:pPr>
-              <w:pStyle w:val="Normal"/>
-              <w:widowControl w:val="false"/>
-              <w:tabs>
-                <w:tab w:val="clear" w:pos="720"/>
-              </w:tabs>
-              <w:jc w:val="right"/>
-              <w:rPr>
-                <w:b/>
-                <w:b/>
-              </w:rPr>
-            </w:pPr>
-            <w:r>
-              <w:rPr/>
               <w:t>0.423108</w:t>
             </w:r>
           </w:p>
         </w:tc>
         <w:tc>
           <w:tcPr>
-            <w:tcW w:w="1080" w:type="dxa"/>
+            <w:tcW w:w="1078" w:type="dxa"/>
             <w:tcBorders/>
             <w:vAlign w:val="bottom"/>
           </w:tcPr>
@@ -7393,31 +7375,7 @@
         <w:rPr>
           <w:b/>
         </w:rPr>
-        <w:t xml:space="preserve">Table 3: List of </w:t>
-      </w:r>
-      <w:r>
-        <w:rPr>
-          <w:b/>
-        </w:rPr>
-        <w:t xml:space="preserve">top </w:t>
-      </w:r>
-      <w:r>
-        <w:rPr>
-          <w:b/>
-        </w:rPr>
-        <w:t xml:space="preserve">ten me-QTLs </w:t>
-      </w:r>
-      <w:r>
-        <w:rPr>
-          <w:b/>
-        </w:rPr>
-        <w:t>from PEG1/2 cases meta analysis</w:t>
-      </w:r>
-      <w:r>
-        <w:rPr>
-          <w:b/>
-        </w:rPr>
-        <w:t>,  replicated by Nall GWAS</w:t>
+        <w:t>Table 3: List of top ten me-QTLs from PEG1/2 cases meta analysis,  replicated by Nall GWAS</w:t>
       </w:r>
     </w:p>
     <w:p>
@@ -7515,8 +7473,8 @@
         <w:gridCol w:w="994"/>
         <w:gridCol w:w="869"/>
         <w:gridCol w:w="884"/>
-        <w:gridCol w:w="1211"/>
-        <w:gridCol w:w="1822"/>
+        <w:gridCol w:w="1213"/>
+        <w:gridCol w:w="1820"/>
       </w:tblGrid>
       <w:tr>
         <w:trPr>
@@ -7758,7 +7716,7 @@
         </w:tc>
         <w:tc>
           <w:tcPr>
-            <w:tcW w:w="1211" w:type="dxa"/>
+            <w:tcW w:w="1213" w:type="dxa"/>
             <w:tcBorders/>
             <w:vAlign w:val="bottom"/>
           </w:tcPr>
@@ -7784,7 +7742,7 @@
         </w:tc>
         <w:tc>
           <w:tcPr>
-            <w:tcW w:w="1822" w:type="dxa"/>
+            <w:tcW w:w="1820" w:type="dxa"/>
             <w:tcBorders/>
             <w:vAlign w:val="bottom"/>
           </w:tcPr>
@@ -8049,7 +8007,7 @@
         </w:tc>
         <w:tc>
           <w:tcPr>
-            <w:tcW w:w="1211" w:type="dxa"/>
+            <w:tcW w:w="1213" w:type="dxa"/>
             <w:tcBorders/>
             <w:vAlign w:val="bottom"/>
           </w:tcPr>
@@ -8075,7 +8033,7 @@
         </w:tc>
         <w:tc>
           <w:tcPr>
-            <w:tcW w:w="1822" w:type="dxa"/>
+            <w:tcW w:w="1820" w:type="dxa"/>
             <w:tcBorders/>
             <w:vAlign w:val="bottom"/>
           </w:tcPr>
@@ -8340,7 +8298,7 @@
         </w:tc>
         <w:tc>
           <w:tcPr>
-            <w:tcW w:w="1211" w:type="dxa"/>
+            <w:tcW w:w="1213" w:type="dxa"/>
             <w:tcBorders/>
             <w:vAlign w:val="bottom"/>
           </w:tcPr>
@@ -8366,7 +8324,7 @@
         </w:tc>
         <w:tc>
           <w:tcPr>
-            <w:tcW w:w="1822" w:type="dxa"/>
+            <w:tcW w:w="1820" w:type="dxa"/>
             <w:tcBorders/>
             <w:vAlign w:val="bottom"/>
           </w:tcPr>
@@ -8631,7 +8589,7 @@
         </w:tc>
         <w:tc>
           <w:tcPr>
-            <w:tcW w:w="1211" w:type="dxa"/>
+            <w:tcW w:w="1213" w:type="dxa"/>
             <w:tcBorders/>
             <w:vAlign w:val="bottom"/>
           </w:tcPr>
@@ -8657,7 +8615,7 @@
         </w:tc>
         <w:tc>
           <w:tcPr>
-            <w:tcW w:w="1822" w:type="dxa"/>
+            <w:tcW w:w="1820" w:type="dxa"/>
             <w:tcBorders/>
             <w:vAlign w:val="bottom"/>
           </w:tcPr>
@@ -8922,7 +8880,7 @@
         </w:tc>
         <w:tc>
           <w:tcPr>
-            <w:tcW w:w="1211" w:type="dxa"/>
+            <w:tcW w:w="1213" w:type="dxa"/>
             <w:tcBorders/>
             <w:vAlign w:val="bottom"/>
           </w:tcPr>
@@ -8948,7 +8906,7 @@
         </w:tc>
         <w:tc>
           <w:tcPr>
-            <w:tcW w:w="1822" w:type="dxa"/>
+            <w:tcW w:w="1820" w:type="dxa"/>
             <w:tcBorders/>
             <w:vAlign w:val="bottom"/>
           </w:tcPr>
@@ -9213,7 +9171,7 @@
         </w:tc>
         <w:tc>
           <w:tcPr>
-            <w:tcW w:w="1211" w:type="dxa"/>
+            <w:tcW w:w="1213" w:type="dxa"/>
             <w:tcBorders/>
             <w:vAlign w:val="bottom"/>
           </w:tcPr>
@@ -9239,7 +9197,7 @@
         </w:tc>
         <w:tc>
           <w:tcPr>
-            <w:tcW w:w="1822" w:type="dxa"/>
+            <w:tcW w:w="1820" w:type="dxa"/>
             <w:tcBorders/>
             <w:vAlign w:val="bottom"/>
           </w:tcPr>
@@ -9504,7 +9462,7 @@
         </w:tc>
         <w:tc>
           <w:tcPr>
-            <w:tcW w:w="1211" w:type="dxa"/>
+            <w:tcW w:w="1213" w:type="dxa"/>
             <w:tcBorders/>
             <w:vAlign w:val="bottom"/>
           </w:tcPr>
@@ -9530,7 +9488,7 @@
         </w:tc>
         <w:tc>
           <w:tcPr>
-            <w:tcW w:w="1822" w:type="dxa"/>
+            <w:tcW w:w="1820" w:type="dxa"/>
             <w:tcBorders/>
             <w:vAlign w:val="bottom"/>
           </w:tcPr>
@@ -9795,7 +9753,7 @@
         </w:tc>
         <w:tc>
           <w:tcPr>
-            <w:tcW w:w="1211" w:type="dxa"/>
+            <w:tcW w:w="1213" w:type="dxa"/>
             <w:tcBorders/>
             <w:vAlign w:val="bottom"/>
           </w:tcPr>
@@ -9821,7 +9779,7 @@
         </w:tc>
         <w:tc>
           <w:tcPr>
-            <w:tcW w:w="1822" w:type="dxa"/>
+            <w:tcW w:w="1820" w:type="dxa"/>
             <w:tcBorders/>
             <w:vAlign w:val="bottom"/>
           </w:tcPr>
@@ -10086,7 +10044,7 @@
         </w:tc>
         <w:tc>
           <w:tcPr>
-            <w:tcW w:w="1211" w:type="dxa"/>
+            <w:tcW w:w="1213" w:type="dxa"/>
             <w:tcBorders/>
             <w:vAlign w:val="bottom"/>
           </w:tcPr>
@@ -10112,7 +10070,7 @@
         </w:tc>
         <w:tc>
           <w:tcPr>
-            <w:tcW w:w="1822" w:type="dxa"/>
+            <w:tcW w:w="1820" w:type="dxa"/>
             <w:tcBorders/>
             <w:vAlign w:val="bottom"/>
           </w:tcPr>
@@ -10377,7 +10335,7 @@
         </w:tc>
         <w:tc>
           <w:tcPr>
-            <w:tcW w:w="1211" w:type="dxa"/>
+            <w:tcW w:w="1213" w:type="dxa"/>
             <w:tcBorders/>
             <w:vAlign w:val="bottom"/>
           </w:tcPr>
@@ -10403,7 +10361,7 @@
         </w:tc>
         <w:tc>
           <w:tcPr>
-            <w:tcW w:w="1822" w:type="dxa"/>
+            <w:tcW w:w="1820" w:type="dxa"/>
             <w:tcBorders/>
             <w:vAlign w:val="bottom"/>
           </w:tcPr>
@@ -10668,7 +10626,7 @@
         </w:tc>
         <w:tc>
           <w:tcPr>
-            <w:tcW w:w="1211" w:type="dxa"/>
+            <w:tcW w:w="1213" w:type="dxa"/>
             <w:tcBorders/>
             <w:vAlign w:val="bottom"/>
           </w:tcPr>
@@ -10694,7 +10652,7 @@
         </w:tc>
         <w:tc>
           <w:tcPr>
-            <w:tcW w:w="1822" w:type="dxa"/>
+            <w:tcW w:w="1820" w:type="dxa"/>
             <w:tcBorders/>
             <w:vAlign w:val="bottom"/>
           </w:tcPr>
@@ -10802,18 +10760,19 @@
         </w:tblCellMar>
       </w:tblPr>
       <w:tblGrid>
-        <w:gridCol w:w="2160"/>
-        <w:gridCol w:w="2159"/>
-        <w:gridCol w:w="2161"/>
-        <w:gridCol w:w="2160"/>
-        <w:gridCol w:w="2159"/>
-        <w:gridCol w:w="2160"/>
+        <w:gridCol w:w="1851"/>
+        <w:gridCol w:w="1851"/>
+        <w:gridCol w:w="1852"/>
+        <w:gridCol w:w="1851"/>
+        <w:gridCol w:w="1851"/>
+        <w:gridCol w:w="1851"/>
+        <w:gridCol w:w="1852"/>
       </w:tblGrid>
       <w:tr>
         <w:trPr/>
         <w:tc>
           <w:tcPr>
-            <w:tcW w:w="2160" w:type="dxa"/>
+            <w:tcW w:w="1851" w:type="dxa"/>
             <w:tcBorders/>
           </w:tcPr>
           <w:p>
@@ -10837,7 +10796,7 @@
         </w:tc>
         <w:tc>
           <w:tcPr>
-            <w:tcW w:w="2159" w:type="dxa"/>
+            <w:tcW w:w="1851" w:type="dxa"/>
             <w:tcBorders/>
           </w:tcPr>
           <w:p>
@@ -10861,7 +10820,7 @@
         </w:tc>
         <w:tc>
           <w:tcPr>
-            <w:tcW w:w="2161" w:type="dxa"/>
+            <w:tcW w:w="1852" w:type="dxa"/>
             <w:tcBorders/>
           </w:tcPr>
           <w:p>
@@ -10885,7 +10844,7 @@
         </w:tc>
         <w:tc>
           <w:tcPr>
-            <w:tcW w:w="2160" w:type="dxa"/>
+            <w:tcW w:w="1851" w:type="dxa"/>
             <w:tcBorders/>
           </w:tcPr>
           <w:p>
@@ -10909,7 +10868,7 @@
         </w:tc>
         <w:tc>
           <w:tcPr>
-            <w:tcW w:w="2159" w:type="dxa"/>
+            <w:tcW w:w="1851" w:type="dxa"/>
             <w:tcBorders/>
           </w:tcPr>
           <w:p>
@@ -10933,7 +10892,31 @@
         </w:tc>
         <w:tc>
           <w:tcPr>
-            <w:tcW w:w="2160" w:type="dxa"/>
+            <w:tcW w:w="1851" w:type="dxa"/>
+            <w:tcBorders/>
+          </w:tcPr>
+          <w:p>
+            <w:pPr>
+              <w:pStyle w:val="TableContents"/>
+              <w:widowControl w:val="false"/>
+              <w:rPr>
+                <w:b/>
+                <w:b/>
+                <w:bCs/>
+              </w:rPr>
+            </w:pPr>
+            <w:r>
+              <w:rPr>
+                <w:b/>
+                <w:bCs/>
+              </w:rPr>
+              <w:t>Odds ratio</w:t>
+            </w:r>
+          </w:p>
+        </w:tc>
+        <w:tc>
+          <w:tcPr>
+            <w:tcW w:w="1852" w:type="dxa"/>
             <w:tcBorders/>
           </w:tcPr>
           <w:p>
@@ -10960,7 +10943,7 @@
         <w:trPr/>
         <w:tc>
           <w:tcPr>
-            <w:tcW w:w="2160" w:type="dxa"/>
+            <w:tcW w:w="1851" w:type="dxa"/>
             <w:tcBorders/>
           </w:tcPr>
           <w:p>
@@ -10977,7 +10960,7 @@
         </w:tc>
         <w:tc>
           <w:tcPr>
-            <w:tcW w:w="2159" w:type="dxa"/>
+            <w:tcW w:w="1851" w:type="dxa"/>
             <w:tcBorders/>
           </w:tcPr>
           <w:p>
@@ -10994,7 +10977,7 @@
         </w:tc>
         <w:tc>
           <w:tcPr>
-            <w:tcW w:w="2161" w:type="dxa"/>
+            <w:tcW w:w="1852" w:type="dxa"/>
             <w:tcBorders/>
           </w:tcPr>
           <w:p>
@@ -11011,7 +10994,7 @@
         </w:tc>
         <w:tc>
           <w:tcPr>
-            <w:tcW w:w="2160" w:type="dxa"/>
+            <w:tcW w:w="1851" w:type="dxa"/>
             <w:tcBorders/>
           </w:tcPr>
           <w:p>
@@ -11028,7 +11011,7 @@
         </w:tc>
         <w:tc>
           <w:tcPr>
-            <w:tcW w:w="2159" w:type="dxa"/>
+            <w:tcW w:w="1851" w:type="dxa"/>
             <w:tcBorders/>
           </w:tcPr>
           <w:p>
@@ -11045,7 +11028,24 @@
         </w:tc>
         <w:tc>
           <w:tcPr>
-            <w:tcW w:w="2160" w:type="dxa"/>
+            <w:tcW w:w="1851" w:type="dxa"/>
+            <w:tcBorders/>
+          </w:tcPr>
+          <w:p>
+            <w:pPr>
+              <w:pStyle w:val="TableContents"/>
+              <w:widowControl w:val="false"/>
+              <w:rPr/>
+            </w:pPr>
+            <w:r>
+              <w:rPr/>
+              <w:t>1.50</w:t>
+            </w:r>
+          </w:p>
+        </w:tc>
+        <w:tc>
+          <w:tcPr>
+            <w:tcW w:w="1852" w:type="dxa"/>
             <w:tcBorders/>
           </w:tcPr>
           <w:p>
@@ -11065,7 +11065,7 @@
         <w:trPr/>
         <w:tc>
           <w:tcPr>
-            <w:tcW w:w="2160" w:type="dxa"/>
+            <w:tcW w:w="1851" w:type="dxa"/>
             <w:tcBorders/>
           </w:tcPr>
           <w:p>
@@ -11082,7 +11082,7 @@
         </w:tc>
         <w:tc>
           <w:tcPr>
-            <w:tcW w:w="2159" w:type="dxa"/>
+            <w:tcW w:w="1851" w:type="dxa"/>
             <w:tcBorders/>
           </w:tcPr>
           <w:p>
@@ -11099,7 +11099,7 @@
         </w:tc>
         <w:tc>
           <w:tcPr>
-            <w:tcW w:w="2161" w:type="dxa"/>
+            <w:tcW w:w="1852" w:type="dxa"/>
             <w:tcBorders/>
           </w:tcPr>
           <w:p>
@@ -11116,7 +11116,7 @@
         </w:tc>
         <w:tc>
           <w:tcPr>
-            <w:tcW w:w="2160" w:type="dxa"/>
+            <w:tcW w:w="1851" w:type="dxa"/>
             <w:tcBorders/>
           </w:tcPr>
           <w:p>
@@ -11133,7 +11133,7 @@
         </w:tc>
         <w:tc>
           <w:tcPr>
-            <w:tcW w:w="2159" w:type="dxa"/>
+            <w:tcW w:w="1851" w:type="dxa"/>
             <w:tcBorders/>
           </w:tcPr>
           <w:p>
@@ -11150,7 +11150,24 @@
         </w:tc>
         <w:tc>
           <w:tcPr>
-            <w:tcW w:w="2160" w:type="dxa"/>
+            <w:tcW w:w="1851" w:type="dxa"/>
+            <w:tcBorders/>
+          </w:tcPr>
+          <w:p>
+            <w:pPr>
+              <w:pStyle w:val="TableContents"/>
+              <w:widowControl w:val="false"/>
+              <w:rPr/>
+            </w:pPr>
+            <w:r>
+              <w:rPr/>
+              <w:t>1.48</w:t>
+            </w:r>
+          </w:p>
+        </w:tc>
+        <w:tc>
+          <w:tcPr>
+            <w:tcW w:w="1852" w:type="dxa"/>
             <w:tcBorders/>
           </w:tcPr>
           <w:p>
@@ -11214,31 +11231,7 @@
         <w:rPr>
           <w:b/>
         </w:rPr>
-        <w:t xml:space="preserve">Table 5: List of </w:t>
-      </w:r>
-      <w:r>
-        <w:rPr>
-          <w:b/>
-        </w:rPr>
-        <w:t xml:space="preserve">top </w:t>
-      </w:r>
-      <w:r>
-        <w:rPr>
-          <w:b/>
-        </w:rPr>
-        <w:t xml:space="preserve">ten me-QTLs </w:t>
-      </w:r>
-      <w:r>
-        <w:rPr>
-          <w:b/>
-        </w:rPr>
-        <w:t>from PEG1/2 cases meta analysis</w:t>
-      </w:r>
-      <w:r>
-        <w:rPr>
-          <w:b/>
-        </w:rPr>
-        <w:t>, also found in BIOS repository</w:t>
+        <w:t>Table 5: List of top ten me-QTLs from PEG1/2 cases meta analysis, also found in BIOS repository</w:t>
       </w:r>
     </w:p>
     <w:p>
@@ -11290,8 +11283,8 @@
         <w:gridCol w:w="1672"/>
         <w:gridCol w:w="1795"/>
         <w:gridCol w:w="2150"/>
-        <w:gridCol w:w="1689"/>
-        <w:gridCol w:w="1313"/>
+        <w:gridCol w:w="1690"/>
+        <w:gridCol w:w="1312"/>
       </w:tblGrid>
       <w:tr>
         <w:trPr>
@@ -11474,7 +11467,7 @@
         </w:tc>
         <w:tc>
           <w:tcPr>
-            <w:tcW w:w="1689" w:type="dxa"/>
+            <w:tcW w:w="1690" w:type="dxa"/>
             <w:tcBorders/>
             <w:vAlign w:val="bottom"/>
           </w:tcPr>
@@ -11499,7 +11492,7 @@
         </w:tc>
         <w:tc>
           <w:tcPr>
-            <w:tcW w:w="1313" w:type="dxa"/>
+            <w:tcW w:w="1312" w:type="dxa"/>
             <w:tcBorders/>
             <w:vAlign w:val="bottom"/>
           </w:tcPr>
@@ -11704,7 +11697,7 @@
         </w:tc>
         <w:tc>
           <w:tcPr>
-            <w:tcW w:w="1689" w:type="dxa"/>
+            <w:tcW w:w="1690" w:type="dxa"/>
             <w:tcBorders/>
             <w:vAlign w:val="bottom"/>
           </w:tcPr>
@@ -11729,7 +11722,7 @@
         </w:tc>
         <w:tc>
           <w:tcPr>
-            <w:tcW w:w="1313" w:type="dxa"/>
+            <w:tcW w:w="1312" w:type="dxa"/>
             <w:tcBorders/>
             <w:vAlign w:val="bottom"/>
           </w:tcPr>
@@ -11934,7 +11927,7 @@
         </w:tc>
         <w:tc>
           <w:tcPr>
-            <w:tcW w:w="1689" w:type="dxa"/>
+            <w:tcW w:w="1690" w:type="dxa"/>
             <w:tcBorders/>
             <w:vAlign w:val="bottom"/>
           </w:tcPr>
@@ -11959,7 +11952,7 @@
         </w:tc>
         <w:tc>
           <w:tcPr>
-            <w:tcW w:w="1313" w:type="dxa"/>
+            <w:tcW w:w="1312" w:type="dxa"/>
             <w:tcBorders/>
             <w:vAlign w:val="bottom"/>
           </w:tcPr>
@@ -12164,7 +12157,7 @@
         </w:tc>
         <w:tc>
           <w:tcPr>
-            <w:tcW w:w="1689" w:type="dxa"/>
+            <w:tcW w:w="1690" w:type="dxa"/>
             <w:tcBorders/>
             <w:vAlign w:val="bottom"/>
           </w:tcPr>
@@ -12189,7 +12182,7 @@
         </w:tc>
         <w:tc>
           <w:tcPr>
-            <w:tcW w:w="1313" w:type="dxa"/>
+            <w:tcW w:w="1312" w:type="dxa"/>
             <w:tcBorders/>
             <w:vAlign w:val="bottom"/>
           </w:tcPr>
@@ -12394,7 +12387,7 @@
         </w:tc>
         <w:tc>
           <w:tcPr>
-            <w:tcW w:w="1689" w:type="dxa"/>
+            <w:tcW w:w="1690" w:type="dxa"/>
             <w:tcBorders/>
             <w:vAlign w:val="bottom"/>
           </w:tcPr>
@@ -12419,7 +12412,7 @@
         </w:tc>
         <w:tc>
           <w:tcPr>
-            <w:tcW w:w="1313" w:type="dxa"/>
+            <w:tcW w:w="1312" w:type="dxa"/>
             <w:tcBorders/>
             <w:vAlign w:val="bottom"/>
           </w:tcPr>
@@ -12624,7 +12617,7 @@
         </w:tc>
         <w:tc>
           <w:tcPr>
-            <w:tcW w:w="1689" w:type="dxa"/>
+            <w:tcW w:w="1690" w:type="dxa"/>
             <w:tcBorders/>
             <w:vAlign w:val="bottom"/>
           </w:tcPr>
@@ -12649,7 +12642,7 @@
         </w:tc>
         <w:tc>
           <w:tcPr>
-            <w:tcW w:w="1313" w:type="dxa"/>
+            <w:tcW w:w="1312" w:type="dxa"/>
             <w:tcBorders/>
             <w:vAlign w:val="bottom"/>
           </w:tcPr>
@@ -12854,7 +12847,7 @@
         </w:tc>
         <w:tc>
           <w:tcPr>
-            <w:tcW w:w="1689" w:type="dxa"/>
+            <w:tcW w:w="1690" w:type="dxa"/>
             <w:tcBorders/>
             <w:vAlign w:val="bottom"/>
           </w:tcPr>
@@ -12879,7 +12872,7 @@
         </w:tc>
         <w:tc>
           <w:tcPr>
-            <w:tcW w:w="1313" w:type="dxa"/>
+            <w:tcW w:w="1312" w:type="dxa"/>
             <w:tcBorders/>
             <w:vAlign w:val="bottom"/>
           </w:tcPr>
@@ -13084,7 +13077,7 @@
         </w:tc>
         <w:tc>
           <w:tcPr>
-            <w:tcW w:w="1689" w:type="dxa"/>
+            <w:tcW w:w="1690" w:type="dxa"/>
             <w:tcBorders/>
             <w:vAlign w:val="bottom"/>
           </w:tcPr>
@@ -13109,7 +13102,7 @@
         </w:tc>
         <w:tc>
           <w:tcPr>
-            <w:tcW w:w="1313" w:type="dxa"/>
+            <w:tcW w:w="1312" w:type="dxa"/>
             <w:tcBorders/>
             <w:vAlign w:val="bottom"/>
           </w:tcPr>
@@ -13314,7 +13307,7 @@
         </w:tc>
         <w:tc>
           <w:tcPr>
-            <w:tcW w:w="1689" w:type="dxa"/>
+            <w:tcW w:w="1690" w:type="dxa"/>
             <w:tcBorders/>
             <w:vAlign w:val="bottom"/>
           </w:tcPr>
@@ -13339,7 +13332,7 @@
         </w:tc>
         <w:tc>
           <w:tcPr>
-            <w:tcW w:w="1313" w:type="dxa"/>
+            <w:tcW w:w="1312" w:type="dxa"/>
             <w:tcBorders/>
             <w:vAlign w:val="bottom"/>
           </w:tcPr>
@@ -13544,7 +13537,7 @@
         </w:tc>
         <w:tc>
           <w:tcPr>
-            <w:tcW w:w="1689" w:type="dxa"/>
+            <w:tcW w:w="1690" w:type="dxa"/>
             <w:tcBorders/>
             <w:vAlign w:val="bottom"/>
           </w:tcPr>
@@ -13569,7 +13562,7 @@
         </w:tc>
         <w:tc>
           <w:tcPr>
-            <w:tcW w:w="1313" w:type="dxa"/>
+            <w:tcW w:w="1312" w:type="dxa"/>
             <w:tcBorders/>
             <w:vAlign w:val="bottom"/>
           </w:tcPr>
@@ -13774,7 +13767,7 @@
         </w:tc>
         <w:tc>
           <w:tcPr>
-            <w:tcW w:w="1689" w:type="dxa"/>
+            <w:tcW w:w="1690" w:type="dxa"/>
             <w:tcBorders/>
             <w:vAlign w:val="bottom"/>
           </w:tcPr>
@@ -13799,7 +13792,7 @@
         </w:tc>
         <w:tc>
           <w:tcPr>
-            <w:tcW w:w="1313" w:type="dxa"/>
+            <w:tcW w:w="1312" w:type="dxa"/>
             <w:tcBorders/>
             <w:vAlign w:val="bottom"/>
           </w:tcPr>
@@ -13910,35 +13903,7 @@
           <w:b/>
           <w:bCs/>
         </w:rPr>
-        <w:t xml:space="preserve">Table 6: Top </w:t>
-      </w:r>
-      <w:r>
-        <w:rPr>
-          <w:b/>
-          <w:bCs/>
-        </w:rPr>
-        <w:t>1</w:t>
-      </w:r>
-      <w:r>
-        <w:rPr>
-          <w:b/>
-          <w:bCs/>
-        </w:rPr>
-        <w:t xml:space="preserve">0 </w:t>
-      </w:r>
-      <w:r>
-        <w:rPr>
-          <w:b/>
-          <w:bCs/>
-        </w:rPr>
-        <w:t xml:space="preserve">me-QTL trans associations from PEG1/2 cases meta-analysis </w:t>
-      </w:r>
-      <w:r>
-        <w:rPr>
-          <w:b/>
-          <w:bCs/>
-        </w:rPr>
-        <w:t>(FDR&lt;.05).</w:t>
+        <w:t>Table 6: Top 10 me-QTL trans associations from PEG1/2 cases meta-analysis (FDR&lt;.05).</w:t>
       </w:r>
     </w:p>
     <w:p>
@@ -15639,56 +15604,7 @@
           <w:b/>
           <w:bCs/>
         </w:rPr>
-        <w:t xml:space="preserve">Table 7a </w:t>
-      </w:r>
-      <w:r>
-        <w:rPr>
-          <w:b/>
-          <w:bCs/>
-        </w:rPr>
-        <w:t xml:space="preserve">Top </w:t>
-      </w:r>
-      <w:r>
-        <w:rPr>
-          <w:b/>
-          <w:bCs/>
-        </w:rPr>
-        <w:t xml:space="preserve">cis me-QTLs </w:t>
-      </w:r>
-      <w:r>
-        <w:rPr>
-          <w:b/>
-          <w:bCs/>
-        </w:rPr>
-        <w:t>among</w:t>
-      </w:r>
-      <w:r>
-        <w:rPr>
-          <w:b/>
-          <w:bCs/>
-        </w:rPr>
-        <w:t xml:space="preserve"> PEG</w:t>
-      </w:r>
-      <w:r>
-        <w:rPr>
-          <w:b/>
-          <w:bCs/>
-        </w:rPr>
-        <w:t>1 cases</w:t>
-      </w:r>
-      <w:r>
-        <w:rPr>
-          <w:b/>
-          <w:bCs/>
-        </w:rPr>
-        <w:t xml:space="preserve"> that are also </w:t>
-      </w:r>
-      <w:r>
-        <w:rPr>
-          <w:b/>
-          <w:bCs/>
-        </w:rPr>
-        <w:t>met-QTLs</w:t>
+        <w:t>Table 7a Top cis me-QTLs among PEG1 cases that are also met-QTLs</w:t>
       </w:r>
     </w:p>
     <w:p>
@@ -15739,11 +15655,11 @@
         <w:gridCol w:w="1558"/>
         <w:gridCol w:w="1494"/>
         <w:gridCol w:w="797"/>
-        <w:gridCol w:w="1591"/>
+        <w:gridCol w:w="1592"/>
         <w:gridCol w:w="912"/>
         <w:gridCol w:w="1558"/>
         <w:gridCol w:w="1559"/>
-        <w:gridCol w:w="719"/>
+        <w:gridCol w:w="718"/>
       </w:tblGrid>
       <w:tr>
         <w:trPr>
@@ -15901,7 +15817,7 @@
         </w:tc>
         <w:tc>
           <w:tcPr>
-            <w:tcW w:w="1591" w:type="dxa"/>
+            <w:tcW w:w="1592" w:type="dxa"/>
             <w:tcBorders/>
             <w:vAlign w:val="bottom"/>
           </w:tcPr>
@@ -16001,7 +15917,7 @@
         </w:tc>
         <w:tc>
           <w:tcPr>
-            <w:tcW w:w="719" w:type="dxa"/>
+            <w:tcW w:w="718" w:type="dxa"/>
             <w:tcBorders/>
             <w:vAlign w:val="bottom"/>
           </w:tcPr>
@@ -16181,7 +16097,7 @@
         </w:tc>
         <w:tc>
           <w:tcPr>
-            <w:tcW w:w="1591" w:type="dxa"/>
+            <w:tcW w:w="1592" w:type="dxa"/>
             <w:tcBorders/>
             <w:vAlign w:val="bottom"/>
           </w:tcPr>
@@ -16281,7 +16197,7 @@
         </w:tc>
         <w:tc>
           <w:tcPr>
-            <w:tcW w:w="719" w:type="dxa"/>
+            <w:tcW w:w="718" w:type="dxa"/>
             <w:tcBorders/>
             <w:vAlign w:val="bottom"/>
           </w:tcPr>
@@ -16461,7 +16377,7 @@
         </w:tc>
         <w:tc>
           <w:tcPr>
-            <w:tcW w:w="1591" w:type="dxa"/>
+            <w:tcW w:w="1592" w:type="dxa"/>
             <w:tcBorders/>
             <w:vAlign w:val="bottom"/>
           </w:tcPr>
@@ -16561,7 +16477,7 @@
         </w:tc>
         <w:tc>
           <w:tcPr>
-            <w:tcW w:w="719" w:type="dxa"/>
+            <w:tcW w:w="718" w:type="dxa"/>
             <w:tcBorders/>
             <w:vAlign w:val="bottom"/>
           </w:tcPr>
@@ -16741,7 +16657,7 @@
         </w:tc>
         <w:tc>
           <w:tcPr>
-            <w:tcW w:w="1591" w:type="dxa"/>
+            <w:tcW w:w="1592" w:type="dxa"/>
             <w:tcBorders/>
             <w:vAlign w:val="bottom"/>
           </w:tcPr>
@@ -16841,7 +16757,7 @@
         </w:tc>
         <w:tc>
           <w:tcPr>
-            <w:tcW w:w="719" w:type="dxa"/>
+            <w:tcW w:w="718" w:type="dxa"/>
             <w:tcBorders/>
             <w:vAlign w:val="bottom"/>
           </w:tcPr>
@@ -17021,7 +16937,7 @@
         </w:tc>
         <w:tc>
           <w:tcPr>
-            <w:tcW w:w="1591" w:type="dxa"/>
+            <w:tcW w:w="1592" w:type="dxa"/>
             <w:tcBorders/>
             <w:vAlign w:val="bottom"/>
           </w:tcPr>
@@ -17121,7 +17037,7 @@
         </w:tc>
         <w:tc>
           <w:tcPr>
-            <w:tcW w:w="719" w:type="dxa"/>
+            <w:tcW w:w="718" w:type="dxa"/>
             <w:tcBorders/>
             <w:vAlign w:val="bottom"/>
           </w:tcPr>
@@ -17301,7 +17217,7 @@
         </w:tc>
         <w:tc>
           <w:tcPr>
-            <w:tcW w:w="1591" w:type="dxa"/>
+            <w:tcW w:w="1592" w:type="dxa"/>
             <w:tcBorders/>
             <w:vAlign w:val="bottom"/>
           </w:tcPr>
@@ -17401,7 +17317,7 @@
         </w:tc>
         <w:tc>
           <w:tcPr>
-            <w:tcW w:w="719" w:type="dxa"/>
+            <w:tcW w:w="718" w:type="dxa"/>
             <w:tcBorders/>
             <w:vAlign w:val="bottom"/>
           </w:tcPr>
@@ -17581,7 +17497,7 @@
         </w:tc>
         <w:tc>
           <w:tcPr>
-            <w:tcW w:w="1591" w:type="dxa"/>
+            <w:tcW w:w="1592" w:type="dxa"/>
             <w:tcBorders/>
             <w:vAlign w:val="bottom"/>
           </w:tcPr>
@@ -17681,7 +17597,7 @@
         </w:tc>
         <w:tc>
           <w:tcPr>
-            <w:tcW w:w="719" w:type="dxa"/>
+            <w:tcW w:w="718" w:type="dxa"/>
             <w:tcBorders/>
             <w:vAlign w:val="bottom"/>
           </w:tcPr>
@@ -17861,7 +17777,7 @@
         </w:tc>
         <w:tc>
           <w:tcPr>
-            <w:tcW w:w="1591" w:type="dxa"/>
+            <w:tcW w:w="1592" w:type="dxa"/>
             <w:tcBorders/>
             <w:vAlign w:val="bottom"/>
           </w:tcPr>
@@ -17961,7 +17877,7 @@
         </w:tc>
         <w:tc>
           <w:tcPr>
-            <w:tcW w:w="719" w:type="dxa"/>
+            <w:tcW w:w="718" w:type="dxa"/>
             <w:tcBorders/>
             <w:vAlign w:val="bottom"/>
           </w:tcPr>
@@ -18141,7 +18057,7 @@
         </w:tc>
         <w:tc>
           <w:tcPr>
-            <w:tcW w:w="1591" w:type="dxa"/>
+            <w:tcW w:w="1592" w:type="dxa"/>
             <w:tcBorders/>
             <w:vAlign w:val="bottom"/>
           </w:tcPr>
@@ -18241,7 +18157,7 @@
         </w:tc>
         <w:tc>
           <w:tcPr>
-            <w:tcW w:w="719" w:type="dxa"/>
+            <w:tcW w:w="718" w:type="dxa"/>
             <w:tcBorders/>
             <w:vAlign w:val="bottom"/>
           </w:tcPr>
@@ -18421,7 +18337,7 @@
         </w:tc>
         <w:tc>
           <w:tcPr>
-            <w:tcW w:w="1591" w:type="dxa"/>
+            <w:tcW w:w="1592" w:type="dxa"/>
             <w:tcBorders/>
             <w:vAlign w:val="bottom"/>
           </w:tcPr>
@@ -18521,7 +18437,7 @@
         </w:tc>
         <w:tc>
           <w:tcPr>
-            <w:tcW w:w="719" w:type="dxa"/>
+            <w:tcW w:w="718" w:type="dxa"/>
             <w:tcBorders/>
             <w:vAlign w:val="bottom"/>
           </w:tcPr>
@@ -18701,7 +18617,7 @@
         </w:tc>
         <w:tc>
           <w:tcPr>
-            <w:tcW w:w="1591" w:type="dxa"/>
+            <w:tcW w:w="1592" w:type="dxa"/>
             <w:tcBorders/>
             <w:vAlign w:val="bottom"/>
           </w:tcPr>
@@ -18801,7 +18717,7 @@
         </w:tc>
         <w:tc>
           <w:tcPr>
-            <w:tcW w:w="719" w:type="dxa"/>
+            <w:tcW w:w="718" w:type="dxa"/>
             <w:tcBorders/>
             <w:vAlign w:val="bottom"/>
           </w:tcPr>
@@ -18871,56 +18787,7 @@
           <w:b/>
           <w:bCs/>
         </w:rPr>
-        <w:t xml:space="preserve">Table 7b </w:t>
-      </w:r>
-      <w:r>
-        <w:rPr>
-          <w:b/>
-          <w:bCs/>
-        </w:rPr>
-        <w:t xml:space="preserve">Top </w:t>
-      </w:r>
-      <w:r>
-        <w:rPr>
-          <w:b/>
-          <w:bCs/>
-        </w:rPr>
-        <w:t xml:space="preserve">cis me-QTLs </w:t>
-      </w:r>
-      <w:r>
-        <w:rPr>
-          <w:b/>
-          <w:bCs/>
-        </w:rPr>
-        <w:t>among</w:t>
-      </w:r>
-      <w:r>
-        <w:rPr>
-          <w:b/>
-          <w:bCs/>
-        </w:rPr>
-        <w:t xml:space="preserve"> PEG2 </w:t>
-      </w:r>
-      <w:r>
-        <w:rPr>
-          <w:b/>
-          <w:bCs/>
-        </w:rPr>
-        <w:t xml:space="preserve">cases </w:t>
-      </w:r>
-      <w:r>
-        <w:rPr>
-          <w:b/>
-          <w:bCs/>
-        </w:rPr>
-        <w:t xml:space="preserve">that are also </w:t>
-      </w:r>
-      <w:r>
-        <w:rPr>
-          <w:b/>
-          <w:bCs/>
-        </w:rPr>
-        <w:t>met-QTLs</w:t>
+        <w:t>Table 7b Top cis me-QTLs among PEG2 cases that are also met-QTLs</w:t>
       </w:r>
     </w:p>
     <w:p>
@@ -18971,11 +18838,11 @@
         <w:gridCol w:w="1517"/>
         <w:gridCol w:w="1454"/>
         <w:gridCol w:w="775"/>
-        <w:gridCol w:w="1548"/>
-        <w:gridCol w:w="887"/>
-        <w:gridCol w:w="1517"/>
-        <w:gridCol w:w="1526"/>
-        <w:gridCol w:w="669"/>
+        <w:gridCol w:w="1549"/>
+        <w:gridCol w:w="886"/>
+        <w:gridCol w:w="1518"/>
+        <w:gridCol w:w="1527"/>
+        <w:gridCol w:w="667"/>
       </w:tblGrid>
       <w:tr>
         <w:trPr>
@@ -19133,7 +19000,7 @@
         </w:tc>
         <w:tc>
           <w:tcPr>
-            <w:tcW w:w="1548" w:type="dxa"/>
+            <w:tcW w:w="1549" w:type="dxa"/>
             <w:tcBorders/>
             <w:vAlign w:val="bottom"/>
           </w:tcPr>
@@ -19158,7 +19025,7 @@
         </w:tc>
         <w:tc>
           <w:tcPr>
-            <w:tcW w:w="887" w:type="dxa"/>
+            <w:tcW w:w="886" w:type="dxa"/>
             <w:tcBorders/>
             <w:vAlign w:val="bottom"/>
           </w:tcPr>
@@ -19183,7 +19050,7 @@
         </w:tc>
         <w:tc>
           <w:tcPr>
-            <w:tcW w:w="1517" w:type="dxa"/>
+            <w:tcW w:w="1518" w:type="dxa"/>
             <w:tcBorders/>
             <w:vAlign w:val="bottom"/>
           </w:tcPr>
@@ -19208,7 +19075,7 @@
         </w:tc>
         <w:tc>
           <w:tcPr>
-            <w:tcW w:w="1526" w:type="dxa"/>
+            <w:tcW w:w="1527" w:type="dxa"/>
             <w:tcBorders/>
             <w:vAlign w:val="bottom"/>
           </w:tcPr>
@@ -19233,7 +19100,7 @@
         </w:tc>
         <w:tc>
           <w:tcPr>
-            <w:tcW w:w="669" w:type="dxa"/>
+            <w:tcW w:w="667" w:type="dxa"/>
             <w:tcBorders/>
             <w:vAlign w:val="bottom"/>
           </w:tcPr>
@@ -19413,7 +19280,7 @@
         </w:tc>
         <w:tc>
           <w:tcPr>
-            <w:tcW w:w="1548" w:type="dxa"/>
+            <w:tcW w:w="1549" w:type="dxa"/>
             <w:tcBorders/>
             <w:vAlign w:val="bottom"/>
           </w:tcPr>
@@ -19438,7 +19305,7 @@
         </w:tc>
         <w:tc>
           <w:tcPr>
-            <w:tcW w:w="887" w:type="dxa"/>
+            <w:tcW w:w="886" w:type="dxa"/>
             <w:tcBorders/>
             <w:vAlign w:val="bottom"/>
           </w:tcPr>
@@ -19463,7 +19330,7 @@
         </w:tc>
         <w:tc>
           <w:tcPr>
-            <w:tcW w:w="1517" w:type="dxa"/>
+            <w:tcW w:w="1518" w:type="dxa"/>
             <w:tcBorders/>
             <w:vAlign w:val="bottom"/>
           </w:tcPr>
@@ -19488,7 +19355,7 @@
         </w:tc>
         <w:tc>
           <w:tcPr>
-            <w:tcW w:w="1526" w:type="dxa"/>
+            <w:tcW w:w="1527" w:type="dxa"/>
             <w:tcBorders/>
             <w:vAlign w:val="bottom"/>
           </w:tcPr>
@@ -19513,7 +19380,7 @@
         </w:tc>
         <w:tc>
           <w:tcPr>
-            <w:tcW w:w="669" w:type="dxa"/>
+            <w:tcW w:w="667" w:type="dxa"/>
             <w:tcBorders/>
             <w:vAlign w:val="bottom"/>
           </w:tcPr>
@@ -19693,7 +19560,7 @@
         </w:tc>
         <w:tc>
           <w:tcPr>
-            <w:tcW w:w="1548" w:type="dxa"/>
+            <w:tcW w:w="1549" w:type="dxa"/>
             <w:tcBorders/>
             <w:vAlign w:val="bottom"/>
           </w:tcPr>
@@ -19718,7 +19585,7 @@
         </w:tc>
         <w:tc>
           <w:tcPr>
-            <w:tcW w:w="887" w:type="dxa"/>
+            <w:tcW w:w="886" w:type="dxa"/>
             <w:tcBorders/>
             <w:vAlign w:val="bottom"/>
           </w:tcPr>
@@ -19743,7 +19610,7 @@
         </w:tc>
         <w:tc>
           <w:tcPr>
-            <w:tcW w:w="1517" w:type="dxa"/>
+            <w:tcW w:w="1518" w:type="dxa"/>
             <w:tcBorders/>
             <w:vAlign w:val="bottom"/>
           </w:tcPr>
@@ -19768,7 +19635,7 @@
         </w:tc>
         <w:tc>
           <w:tcPr>
-            <w:tcW w:w="1526" w:type="dxa"/>
+            <w:tcW w:w="1527" w:type="dxa"/>
             <w:tcBorders/>
             <w:vAlign w:val="bottom"/>
           </w:tcPr>
@@ -19793,7 +19660,7 @@
         </w:tc>
         <w:tc>
           <w:tcPr>
-            <w:tcW w:w="669" w:type="dxa"/>
+            <w:tcW w:w="667" w:type="dxa"/>
             <w:tcBorders/>
             <w:vAlign w:val="bottom"/>
           </w:tcPr>
@@ -19973,7 +19840,7 @@
         </w:tc>
         <w:tc>
           <w:tcPr>
-            <w:tcW w:w="1548" w:type="dxa"/>
+            <w:tcW w:w="1549" w:type="dxa"/>
             <w:tcBorders/>
             <w:vAlign w:val="bottom"/>
           </w:tcPr>
@@ -19998,7 +19865,7 @@
         </w:tc>
         <w:tc>
           <w:tcPr>
-            <w:tcW w:w="887" w:type="dxa"/>
+            <w:tcW w:w="886" w:type="dxa"/>
             <w:tcBorders/>
             <w:vAlign w:val="bottom"/>
           </w:tcPr>
@@ -20023,7 +19890,7 @@
         </w:tc>
         <w:tc>
           <w:tcPr>
-            <w:tcW w:w="1517" w:type="dxa"/>
+            <w:tcW w:w="1518" w:type="dxa"/>
             <w:tcBorders/>
             <w:vAlign w:val="bottom"/>
           </w:tcPr>
@@ -20048,7 +19915,7 @@
         </w:tc>
         <w:tc>
           <w:tcPr>
-            <w:tcW w:w="1526" w:type="dxa"/>
+            <w:tcW w:w="1527" w:type="dxa"/>
             <w:tcBorders/>
             <w:vAlign w:val="bottom"/>
           </w:tcPr>
@@ -20073,7 +19940,7 @@
         </w:tc>
         <w:tc>
           <w:tcPr>
-            <w:tcW w:w="669" w:type="dxa"/>
+            <w:tcW w:w="667" w:type="dxa"/>
             <w:tcBorders/>
             <w:vAlign w:val="bottom"/>
           </w:tcPr>
@@ -20253,7 +20120,7 @@
         </w:tc>
         <w:tc>
           <w:tcPr>
-            <w:tcW w:w="1548" w:type="dxa"/>
+            <w:tcW w:w="1549" w:type="dxa"/>
             <w:tcBorders/>
             <w:vAlign w:val="bottom"/>
           </w:tcPr>
@@ -20278,7 +20145,7 @@
         </w:tc>
         <w:tc>
           <w:tcPr>
-            <w:tcW w:w="887" w:type="dxa"/>
+            <w:tcW w:w="886" w:type="dxa"/>
             <w:tcBorders/>
             <w:vAlign w:val="bottom"/>
           </w:tcPr>
@@ -20303,7 +20170,7 @@
         </w:tc>
         <w:tc>
           <w:tcPr>
-            <w:tcW w:w="1517" w:type="dxa"/>
+            <w:tcW w:w="1518" w:type="dxa"/>
             <w:tcBorders/>
             <w:vAlign w:val="bottom"/>
           </w:tcPr>
@@ -20328,7 +20195,7 @@
         </w:tc>
         <w:tc>
           <w:tcPr>
-            <w:tcW w:w="1526" w:type="dxa"/>
+            <w:tcW w:w="1527" w:type="dxa"/>
             <w:tcBorders/>
             <w:vAlign w:val="bottom"/>
           </w:tcPr>
@@ -20353,7 +20220,7 @@
         </w:tc>
         <w:tc>
           <w:tcPr>
-            <w:tcW w:w="669" w:type="dxa"/>
+            <w:tcW w:w="667" w:type="dxa"/>
             <w:tcBorders/>
             <w:vAlign w:val="bottom"/>
           </w:tcPr>
@@ -20533,7 +20400,7 @@
         </w:tc>
         <w:tc>
           <w:tcPr>
-            <w:tcW w:w="1548" w:type="dxa"/>
+            <w:tcW w:w="1549" w:type="dxa"/>
             <w:tcBorders/>
             <w:vAlign w:val="bottom"/>
           </w:tcPr>
@@ -20558,7 +20425,7 @@
         </w:tc>
         <w:tc>
           <w:tcPr>
-            <w:tcW w:w="887" w:type="dxa"/>
+            <w:tcW w:w="886" w:type="dxa"/>
             <w:tcBorders/>
             <w:vAlign w:val="bottom"/>
           </w:tcPr>
@@ -20583,7 +20450,7 @@
         </w:tc>
         <w:tc>
           <w:tcPr>
-            <w:tcW w:w="1517" w:type="dxa"/>
+            <w:tcW w:w="1518" w:type="dxa"/>
             <w:tcBorders/>
             <w:vAlign w:val="bottom"/>
           </w:tcPr>
@@ -20608,7 +20475,7 @@
         </w:tc>
         <w:tc>
           <w:tcPr>
-            <w:tcW w:w="1526" w:type="dxa"/>
+            <w:tcW w:w="1527" w:type="dxa"/>
             <w:tcBorders/>
             <w:vAlign w:val="bottom"/>
           </w:tcPr>
@@ -20633,7 +20500,7 @@
         </w:tc>
         <w:tc>
           <w:tcPr>
-            <w:tcW w:w="669" w:type="dxa"/>
+            <w:tcW w:w="667" w:type="dxa"/>
             <w:tcBorders/>
             <w:vAlign w:val="bottom"/>
           </w:tcPr>
@@ -20813,7 +20680,7 @@
         </w:tc>
         <w:tc>
           <w:tcPr>
-            <w:tcW w:w="1548" w:type="dxa"/>
+            <w:tcW w:w="1549" w:type="dxa"/>
             <w:tcBorders/>
             <w:vAlign w:val="bottom"/>
           </w:tcPr>
@@ -20838,7 +20705,7 @@
         </w:tc>
         <w:tc>
           <w:tcPr>
-            <w:tcW w:w="887" w:type="dxa"/>
+            <w:tcW w:w="886" w:type="dxa"/>
             <w:tcBorders/>
             <w:vAlign w:val="bottom"/>
           </w:tcPr>
@@ -20863,7 +20730,7 @@
         </w:tc>
         <w:tc>
           <w:tcPr>
-            <w:tcW w:w="1517" w:type="dxa"/>
+            <w:tcW w:w="1518" w:type="dxa"/>
             <w:tcBorders/>
             <w:vAlign w:val="bottom"/>
           </w:tcPr>
@@ -20888,7 +20755,7 @@
         </w:tc>
         <w:tc>
           <w:tcPr>
-            <w:tcW w:w="1526" w:type="dxa"/>
+            <w:tcW w:w="1527" w:type="dxa"/>
             <w:tcBorders/>
             <w:vAlign w:val="bottom"/>
           </w:tcPr>
@@ -20913,7 +20780,7 @@
         </w:tc>
         <w:tc>
           <w:tcPr>
-            <w:tcW w:w="669" w:type="dxa"/>
+            <w:tcW w:w="667" w:type="dxa"/>
             <w:tcBorders/>
             <w:vAlign w:val="bottom"/>
           </w:tcPr>
@@ -21093,7 +20960,7 @@
         </w:tc>
         <w:tc>
           <w:tcPr>
-            <w:tcW w:w="1548" w:type="dxa"/>
+            <w:tcW w:w="1549" w:type="dxa"/>
             <w:tcBorders/>
             <w:vAlign w:val="bottom"/>
           </w:tcPr>
@@ -21118,7 +20985,7 @@
         </w:tc>
         <w:tc>
           <w:tcPr>
-            <w:tcW w:w="887" w:type="dxa"/>
+            <w:tcW w:w="886" w:type="dxa"/>
             <w:tcBorders/>
             <w:vAlign w:val="bottom"/>
           </w:tcPr>
@@ -21143,7 +21010,7 @@
         </w:tc>
         <w:tc>
           <w:tcPr>
-            <w:tcW w:w="1517" w:type="dxa"/>
+            <w:tcW w:w="1518" w:type="dxa"/>
             <w:tcBorders/>
             <w:vAlign w:val="bottom"/>
           </w:tcPr>
@@ -21168,7 +21035,7 @@
         </w:tc>
         <w:tc>
           <w:tcPr>
-            <w:tcW w:w="1526" w:type="dxa"/>
+            <w:tcW w:w="1527" w:type="dxa"/>
             <w:tcBorders/>
             <w:vAlign w:val="bottom"/>
           </w:tcPr>
@@ -21193,7 +21060,7 @@
         </w:tc>
         <w:tc>
           <w:tcPr>
-            <w:tcW w:w="669" w:type="dxa"/>
+            <w:tcW w:w="667" w:type="dxa"/>
             <w:tcBorders/>
             <w:vAlign w:val="bottom"/>
           </w:tcPr>
@@ -21373,7 +21240,7 @@
         </w:tc>
         <w:tc>
           <w:tcPr>
-            <w:tcW w:w="1548" w:type="dxa"/>
+            <w:tcW w:w="1549" w:type="dxa"/>
             <w:tcBorders/>
             <w:vAlign w:val="bottom"/>
           </w:tcPr>
@@ -21398,7 +21265,7 @@
         </w:tc>
         <w:tc>
           <w:tcPr>
-            <w:tcW w:w="887" w:type="dxa"/>
+            <w:tcW w:w="886" w:type="dxa"/>
             <w:tcBorders/>
             <w:vAlign w:val="bottom"/>
           </w:tcPr>
@@ -21423,7 +21290,7 @@
         </w:tc>
         <w:tc>
           <w:tcPr>
-            <w:tcW w:w="1517" w:type="dxa"/>
+            <w:tcW w:w="1518" w:type="dxa"/>
             <w:tcBorders/>
             <w:vAlign w:val="bottom"/>
           </w:tcPr>
@@ -21448,7 +21315,7 @@
         </w:tc>
         <w:tc>
           <w:tcPr>
-            <w:tcW w:w="1526" w:type="dxa"/>
+            <w:tcW w:w="1527" w:type="dxa"/>
             <w:tcBorders/>
             <w:vAlign w:val="bottom"/>
           </w:tcPr>
@@ -21473,7 +21340,7 @@
         </w:tc>
         <w:tc>
           <w:tcPr>
-            <w:tcW w:w="669" w:type="dxa"/>
+            <w:tcW w:w="667" w:type="dxa"/>
             <w:tcBorders/>
             <w:vAlign w:val="bottom"/>
           </w:tcPr>
@@ -21653,7 +21520,7 @@
         </w:tc>
         <w:tc>
           <w:tcPr>
-            <w:tcW w:w="1548" w:type="dxa"/>
+            <w:tcW w:w="1549" w:type="dxa"/>
             <w:tcBorders/>
             <w:vAlign w:val="bottom"/>
           </w:tcPr>
@@ -21678,7 +21545,7 @@
         </w:tc>
         <w:tc>
           <w:tcPr>
-            <w:tcW w:w="887" w:type="dxa"/>
+            <w:tcW w:w="886" w:type="dxa"/>
             <w:tcBorders/>
             <w:vAlign w:val="bottom"/>
           </w:tcPr>
@@ -21703,7 +21570,7 @@
         </w:tc>
         <w:tc>
           <w:tcPr>
-            <w:tcW w:w="1517" w:type="dxa"/>
+            <w:tcW w:w="1518" w:type="dxa"/>
             <w:tcBorders/>
             <w:vAlign w:val="bottom"/>
           </w:tcPr>
@@ -21728,7 +21595,7 @@
         </w:tc>
         <w:tc>
           <w:tcPr>
-            <w:tcW w:w="1526" w:type="dxa"/>
+            <w:tcW w:w="1527" w:type="dxa"/>
             <w:tcBorders/>
             <w:vAlign w:val="bottom"/>
           </w:tcPr>
@@ -21753,7 +21620,7 @@
         </w:tc>
         <w:tc>
           <w:tcPr>
-            <w:tcW w:w="669" w:type="dxa"/>
+            <w:tcW w:w="667" w:type="dxa"/>
             <w:tcBorders/>
             <w:vAlign w:val="bottom"/>
           </w:tcPr>
@@ -21933,7 +21800,7 @@
         </w:tc>
         <w:tc>
           <w:tcPr>
-            <w:tcW w:w="1548" w:type="dxa"/>
+            <w:tcW w:w="1549" w:type="dxa"/>
             <w:tcBorders/>
             <w:vAlign w:val="bottom"/>
           </w:tcPr>
@@ -21958,7 +21825,7 @@
         </w:tc>
         <w:tc>
           <w:tcPr>
-            <w:tcW w:w="887" w:type="dxa"/>
+            <w:tcW w:w="886" w:type="dxa"/>
             <w:tcBorders/>
             <w:vAlign w:val="bottom"/>
           </w:tcPr>
@@ -21983,7 +21850,7 @@
         </w:tc>
         <w:tc>
           <w:tcPr>
-            <w:tcW w:w="1517" w:type="dxa"/>
+            <w:tcW w:w="1518" w:type="dxa"/>
             <w:tcBorders/>
             <w:vAlign w:val="bottom"/>
           </w:tcPr>
@@ -22008,7 +21875,7 @@
         </w:tc>
         <w:tc>
           <w:tcPr>
-            <w:tcW w:w="1526" w:type="dxa"/>
+            <w:tcW w:w="1527" w:type="dxa"/>
             <w:tcBorders/>
             <w:vAlign w:val="bottom"/>
           </w:tcPr>
@@ -22033,7 +21900,7 @@
         </w:tc>
         <w:tc>
           <w:tcPr>
-            <w:tcW w:w="669" w:type="dxa"/>
+            <w:tcW w:w="667" w:type="dxa"/>
             <w:tcBorders/>
             <w:vAlign w:val="bottom"/>
           </w:tcPr>
@@ -22148,31 +22015,7 @@
         <w:rPr>
           <w:b/>
         </w:rPr>
-        <w:t xml:space="preserve">Figure 1: Manhattan plot of all meQTL </w:t>
-      </w:r>
-      <w:r>
-        <w:rPr>
-          <w:b/>
-        </w:rPr>
-        <w:t>cis</w:t>
-      </w:r>
-      <w:r>
-        <w:rPr>
-          <w:b/>
-        </w:rPr>
-        <w:t xml:space="preserve"> associations in PEG1/</w:t>
-      </w:r>
-      <w:r>
-        <w:rPr>
-          <w:b/>
-        </w:rPr>
-        <w:t>2 cases meta analysis</w:t>
-      </w:r>
-      <w:r>
-        <w:rPr>
-          <w:b/>
-        </w:rPr>
-        <w:t xml:space="preserve"> (FDR&lt;.05)</w:t>
+        <w:t>Figure 1: Manhattan plot of all meQTL cis associations in PEG1/2 cases meta analysis (FDR&lt;.05)</w:t>
       </w:r>
     </w:p>
     <w:p>
@@ -22187,13 +22030,7 @@
         <w:rPr>
           <w:b/>
         </w:rPr>
-        <w:t xml:space="preserve">Figure 2: meQTL enrichment in GO Biological Process (GREAT analysis) </w:t>
-      </w:r>
-      <w:r>
-        <w:rPr>
-          <w:b/>
-        </w:rPr>
-        <w:t>based on SNPs from PEG1/2 cases meta analysis</w:t>
+        <w:t>Figure 2: meQTL enrichment in GO Biological Process (GREAT analysis) based on SNPs from PEG1/2 cases meta analysis</w:t>
       </w:r>
     </w:p>
     <w:p>
@@ -22270,19 +22107,7 @@
         <w:rPr>
           <w:b/>
         </w:rPr>
-        <w:t>Figure 3: Manhattan plot of all meQTL trans associations in PEG1/</w:t>
-      </w:r>
-      <w:r>
-        <w:rPr>
-          <w:b/>
-        </w:rPr>
-        <w:t>2 cases meta analysis</w:t>
-      </w:r>
-      <w:r>
-        <w:rPr>
-          <w:b/>
-        </w:rPr>
-        <w:t xml:space="preserve"> (FDR&lt;.05)</w:t>
+        <w:t>Figure 3: Manhattan plot of all meQTL trans associations in PEG1/2 cases meta analysis (FDR&lt;.05)</w:t>
       </w:r>
     </w:p>
     <w:p>

</xml_diff>